<commit_message>
--Rectified Health Facility not showing on SMS recieved Datatable --Updated Tasks File in VP folder
</commit_message>
<xml_diff>
--- a/vpproject/Tasks.docx
+++ b/vpproject/Tasks.docx
@@ -1,6 +1,6 @@
 
 <file path=word/document.xml><?xml version="1.0" encoding="utf-8"?>
-<w:document xmlns:wpc="http://schemas.microsoft.com/office/word/2010/wordprocessingCanvas" xmlns:cx="http://schemas.microsoft.com/office/drawing/2014/chartex" xmlns:cx1="http://schemas.microsoft.com/office/drawing/2015/9/8/chartex" xmlns:cx2="http://schemas.microsoft.com/office/drawing/2015/10/21/chartex" xmlns:cx3="http://schemas.microsoft.com/office/drawing/2016/5/9/chartex" xmlns:cx4="http://schemas.microsoft.com/office/drawing/2016/5/10/chartex" xmlns:cx5="http://schemas.microsoft.com/office/drawing/2016/5/11/chartex" xmlns:cx6="http://schemas.microsoft.com/office/drawing/2016/5/12/chartex" xmlns:cx7="http://schemas.microsoft.com/office/drawing/2016/5/13/chartex" xmlns:cx8="http://schemas.microsoft.com/office/drawing/2016/5/14/chartex" xmlns:mc="http://schemas.openxmlformats.org/markup-compatibility/2006" xmlns:aink="http://schemas.microsoft.com/office/drawing/2016/ink" xmlns:am3d="http://schemas.microsoft.com/office/drawing/2017/model3d" xmlns:o="urn:schemas-microsoft-com:office:office" xmlns:r="http://schemas.openxmlformats.org/officeDocument/2006/relationships" xmlns:m="http://schemas.openxmlformats.org/officeDocument/2006/math" xmlns:v="urn:schemas-microsoft-com:vml" xmlns:wp14="http://schemas.microsoft.com/office/word/2010/wordprocessingDrawing" xmlns:wp="http://schemas.openxmlformats.org/drawingml/2006/wordprocessingDrawing" xmlns:w10="urn:schemas-microsoft-com:office:word" xmlns:w="http://schemas.openxmlformats.org/wordprocessingml/2006/main" xmlns:w14="http://schemas.microsoft.com/office/word/2010/wordml" xmlns:w15="http://schemas.microsoft.com/office/word/2012/wordml" xmlns:w16cid="http://schemas.microsoft.com/office/word/2016/wordml/cid" xmlns:w16se="http://schemas.microsoft.com/office/word/2015/wordml/symex" xmlns:wpg="http://schemas.microsoft.com/office/word/2010/wordprocessingGroup" xmlns:wpi="http://schemas.microsoft.com/office/word/2010/wordprocessingInk" xmlns:wne="http://schemas.microsoft.com/office/word/2006/wordml" xmlns:wps="http://schemas.microsoft.com/office/word/2010/wordprocessingShape" mc:Ignorable="w14 w15 w16se w16cid wp14">
+<w:document xmlns:wpc="http://schemas.microsoft.com/office/word/2010/wordprocessingCanvas" xmlns:mc="http://schemas.openxmlformats.org/markup-compatibility/2006" xmlns:o="urn:schemas-microsoft-com:office:office" xmlns:r="http://schemas.openxmlformats.org/officeDocument/2006/relationships" xmlns:m="http://schemas.openxmlformats.org/officeDocument/2006/math" xmlns:v="urn:schemas-microsoft-com:vml" xmlns:wp14="http://schemas.microsoft.com/office/word/2010/wordprocessingDrawing" xmlns:wp="http://schemas.openxmlformats.org/drawingml/2006/wordprocessingDrawing" xmlns:w10="urn:schemas-microsoft-com:office:word" xmlns:w="http://schemas.openxmlformats.org/wordprocessingml/2006/main" xmlns:w14="http://schemas.microsoft.com/office/word/2010/wordml" xmlns:w15="http://schemas.microsoft.com/office/word/2012/wordml" xmlns:wpg="http://schemas.microsoft.com/office/word/2010/wordprocessingGroup" xmlns:wpi="http://schemas.microsoft.com/office/word/2010/wordprocessingInk" xmlns:wne="http://schemas.microsoft.com/office/word/2006/wordml" xmlns:wps="http://schemas.microsoft.com/office/word/2010/wordprocessingShape" mc:Ignorable="w14 w15 wp14">
   <w:body>
     <w:tbl>
       <w:tblPr>
@@ -395,7 +395,6 @@
               </w:rPr>
               <w:t xml:space="preserve">Entry-Modes: </w:t>
             </w:r>
-            <w:proofErr w:type="gramStart"/>
             <w:r>
               <w:rPr>
                 <w:b/>
@@ -419,7 +418,6 @@
               </w:rPr>
               <w:t>MOB</w:t>
             </w:r>
-            <w:proofErr w:type="gramEnd"/>
             <w:r>
               <w:rPr>
                 <w:color w:val="00B050"/>
@@ -780,16 +778,8 @@
               <w:rPr>
                 <w:lang w:val="en-GB"/>
               </w:rPr>
-              <w:t xml:space="preserve">Model for schedule </w:t>
-            </w:r>
-            <w:proofErr w:type="spellStart"/>
-            <w:r>
-              <w:rPr>
-                <w:lang w:val="en-GB"/>
-              </w:rPr>
-              <w:t>sms</w:t>
-            </w:r>
-            <w:proofErr w:type="spellEnd"/>
+              <w:t>Model for schedule sms</w:t>
+            </w:r>
           </w:p>
         </w:tc>
         <w:tc>
@@ -1213,21 +1203,7 @@
               <w:rPr>
                 <w:lang w:val="en-GB"/>
               </w:rPr>
-              <w:t>Status_</w:t>
-            </w:r>
-            <w:proofErr w:type="gramStart"/>
-            <w:r>
-              <w:rPr>
-                <w:lang w:val="en-GB"/>
-              </w:rPr>
-              <w:t>f;_</w:t>
-            </w:r>
-            <w:proofErr w:type="gramEnd"/>
-            <w:r>
-              <w:rPr>
-                <w:lang w:val="en-GB"/>
-              </w:rPr>
-              <w:t>v;_m</w:t>
+              <w:t>Status_f;_v;_m</w:t>
             </w:r>
             <w:proofErr w:type="spellEnd"/>
             <w:r>
@@ -1335,13 +1311,7 @@
               <w:rPr>
                 <w:lang w:val="en-GB"/>
               </w:rPr>
-              <w:t>SLR</w:t>
-            </w:r>
-            <w:r>
-              <w:rPr>
-                <w:lang w:val="en-GB"/>
-              </w:rPr>
-              <w:t xml:space="preserve"> </w:t>
+              <w:t xml:space="preserve">SLR </w:t>
             </w:r>
             <w:r>
               <w:rPr>
@@ -1366,13 +1336,7 @@
               <w:rPr>
                 <w:lang w:val="en-GB"/>
               </w:rPr>
-              <w:t>RCA</w:t>
-            </w:r>
-            <w:r>
-              <w:rPr>
-                <w:lang w:val="en-GB"/>
-              </w:rPr>
-              <w:t xml:space="preserve"> </w:t>
+              <w:t xml:space="preserve">RCA </w:t>
             </w:r>
             <w:r>
               <w:rPr>
@@ -1958,11 +1922,13 @@
             <w:pPr>
               <w:jc w:val="both"/>
               <w:rPr>
-                <w:lang w:val="en-GB"/>
-              </w:rPr>
-            </w:pPr>
-            <w:r>
-              <w:rPr>
+                <w:color w:val="FF0000"/>
+                <w:lang w:val="en-GB"/>
+              </w:rPr>
+            </w:pPr>
+            <w:r>
+              <w:rPr>
+                <w:color w:val="FF0000"/>
                 <w:lang w:val="en-GB"/>
               </w:rPr>
               <w:t>SMS workflow ensure fully implemented</w:t>
@@ -1972,11 +1938,13 @@
             <w:pPr>
               <w:jc w:val="both"/>
               <w:rPr>
-                <w:lang w:val="en-GB"/>
-              </w:rPr>
-            </w:pPr>
-            <w:r>
-              <w:rPr>
+                <w:color w:val="FF0000"/>
+                <w:lang w:val="en-GB"/>
+              </w:rPr>
+            </w:pPr>
+            <w:r>
+              <w:rPr>
+                <w:color w:val="FF0000"/>
                 <w:lang w:val="en-GB"/>
               </w:rPr>
               <w:t>-Create SMS categories</w:t>
@@ -1991,6 +1959,7 @@
             </w:pPr>
             <w:r>
               <w:rPr>
+                <w:color w:val="FF0000"/>
                 <w:lang w:val="en-GB"/>
               </w:rPr>
               <w:t>-Add ON/OFF per SMS categories</w:t>
@@ -2205,25 +2174,231 @@
               </w:rPr>
               <w:t>colours</w:t>
             </w:r>
+            <w:r>
+              <w:rPr>
+                <w:lang w:val="en-GB"/>
+              </w:rPr>
+              <w:t xml:space="preserve"> (</w:t>
+            </w:r>
+            <w:r>
+              <w:rPr>
+                <w:lang w:val="en-GB"/>
+              </w:rPr>
+              <w:t>primary secondary</w:t>
+            </w:r>
+            <w:r>
+              <w:rPr>
+                <w:lang w:val="en-GB"/>
+              </w:rPr>
+              <w:t>)</w:t>
+            </w:r>
+          </w:p>
+          <w:p>
+            <w:pPr>
+              <w:jc w:val="both"/>
+              <w:rPr>
+                <w:lang w:val="en-GB"/>
+              </w:rPr>
+            </w:pPr>
+            <w:r>
+              <w:rPr>
+                <w:lang w:val="en-GB"/>
+              </w:rPr>
+              <w:t>-Add trend line on the line graph.</w:t>
+            </w:r>
+          </w:p>
+        </w:tc>
+        <w:tc>
+          <w:tcPr>
+            <w:tcW w:w="2434" w:type="pct"/>
+          </w:tcPr>
+          <w:p>
+            <w:pPr>
+              <w:rPr>
+                <w:lang w:val="en-GB"/>
+              </w:rPr>
+            </w:pPr>
+            <w:r>
+              <w:rPr>
+                <w:lang w:val="en-GB"/>
+              </w:rPr>
+              <w:lastRenderedPageBreak/>
+              <w:t>WB</w:t>
+            </w:r>
+          </w:p>
+        </w:tc>
+      </w:tr>
+      <w:tr>
+        <w:tc>
+          <w:tcPr>
+            <w:tcW w:w="289" w:type="pct"/>
+          </w:tcPr>
+          <w:p>
+            <w:pPr>
+              <w:rPr>
+                <w:lang w:val="en-GB"/>
+              </w:rPr>
+            </w:pPr>
+            <w:r>
+              <w:rPr>
+                <w:lang w:val="en-GB"/>
+              </w:rPr>
+              <w:t>13</w:t>
+            </w:r>
+          </w:p>
+        </w:tc>
+        <w:tc>
+          <w:tcPr>
+            <w:tcW w:w="2278" w:type="pct"/>
+          </w:tcPr>
+          <w:p>
+            <w:pPr>
+              <w:jc w:val="both"/>
+              <w:rPr>
+                <w:lang w:val="en-GB"/>
+              </w:rPr>
+            </w:pPr>
+            <w:r>
+              <w:rPr>
+                <w:lang w:val="en-GB"/>
+              </w:rPr>
+              <w:t>Target Reporting – Need to have a discussion on this.</w:t>
+            </w:r>
+          </w:p>
+        </w:tc>
+        <w:tc>
+          <w:tcPr>
+            <w:tcW w:w="2434" w:type="pct"/>
+          </w:tcPr>
+          <w:p>
+            <w:pPr>
+              <w:rPr>
+                <w:lang w:val="en-GB"/>
+              </w:rPr>
+            </w:pPr>
+          </w:p>
+        </w:tc>
+      </w:tr>
+      <w:tr>
+        <w:tc>
+          <w:tcPr>
+            <w:tcW w:w="289" w:type="pct"/>
+          </w:tcPr>
+          <w:p>
+            <w:pPr>
+              <w:rPr>
+                <w:lang w:val="en-GB"/>
+              </w:rPr>
+            </w:pPr>
+            <w:r>
+              <w:rPr>
+                <w:lang w:val="en-GB"/>
+              </w:rPr>
+              <w:t>14</w:t>
+            </w:r>
+          </w:p>
+        </w:tc>
+        <w:tc>
+          <w:tcPr>
+            <w:tcW w:w="2278" w:type="pct"/>
+          </w:tcPr>
+          <w:p>
+            <w:pPr>
+              <w:jc w:val="both"/>
+              <w:rPr>
+                <w:lang w:val="en-GB"/>
+              </w:rPr>
+            </w:pPr>
+            <w:r>
+              <w:rPr>
+                <w:color w:val="FF0000"/>
+                <w:lang w:val="en-GB"/>
+              </w:rPr>
+              <w:t>-Change Validation for same deporting period data added</w:t>
+            </w:r>
+          </w:p>
+        </w:tc>
+        <w:tc>
+          <w:tcPr>
+            <w:tcW w:w="2434" w:type="pct"/>
+          </w:tcPr>
+          <w:p>
+            <w:pPr>
+              <w:rPr>
+                <w:lang w:val="en-GB"/>
+              </w:rPr>
+            </w:pPr>
+            <w:r>
+              <w:rPr>
+                <w:lang w:val="en-GB"/>
+              </w:rPr>
+              <w:t>NB &amp; PA</w:t>
+            </w:r>
+          </w:p>
+        </w:tc>
+      </w:tr>
+      <w:tr>
+        <w:tc>
+          <w:tcPr>
+            <w:tcW w:w="289" w:type="pct"/>
+          </w:tcPr>
+          <w:p>
+            <w:pPr>
+              <w:rPr>
+                <w:lang w:val="en-GB"/>
+              </w:rPr>
+            </w:pPr>
+            <w:r>
+              <w:rPr>
+                <w:lang w:val="en-GB"/>
+              </w:rPr>
+              <w:t>14</w:t>
+            </w:r>
+          </w:p>
+        </w:tc>
+        <w:tc>
+          <w:tcPr>
+            <w:tcW w:w="2278" w:type="pct"/>
+          </w:tcPr>
+          <w:p>
+            <w:pPr>
+              <w:jc w:val="both"/>
+              <w:rPr>
+                <w:color w:val="FF0000"/>
+                <w:lang w:val="en-GB"/>
+              </w:rPr>
+            </w:pPr>
+            <w:r>
+              <w:rPr>
+                <w:color w:val="FF0000"/>
+                <w:lang w:val="en-GB"/>
+              </w:rPr>
+              <w:t>Change implementation of report_form_entity</w:t>
+            </w:r>
+          </w:p>
+          <w:p>
+            <w:pPr>
+              <w:jc w:val="both"/>
+              <w:rPr>
+                <w:color w:val="FF0000"/>
+                <w:lang w:val="en-GB"/>
+              </w:rPr>
+            </w:pPr>
+            <w:r>
+              <w:rPr>
+                <w:color w:val="FF0000"/>
+                <w:lang w:val="en-GB"/>
+              </w:rPr>
+              <w:t xml:space="preserve">  -if report_form_entity is empty, impl</w:t>
+            </w:r>
             <w:bookmarkStart w:id="0" w:name="_GoBack"/>
             <w:bookmarkEnd w:id="0"/>
             <w:r>
               <w:rPr>
-                <w:lang w:val="en-GB"/>
-              </w:rPr>
-              <w:t xml:space="preserve"> (</w:t>
-            </w:r>
-            <w:r>
-              <w:rPr>
-                <w:lang w:val="en-GB"/>
-              </w:rPr>
-              <w:t>primary secondary</w:t>
-            </w:r>
-            <w:r>
-              <w:rPr>
-                <w:lang w:val="en-GB"/>
-              </w:rPr>
-              <w:t>)</w:t>
+                <w:color w:val="FF0000"/>
+                <w:lang w:val="en-GB"/>
+              </w:rPr>
+              <w:t>ies all       facilities report on that report form</w:t>
             </w:r>
           </w:p>
           <w:p>
@@ -2235,9 +2410,24 @@
             </w:pPr>
             <w:r>
               <w:rPr>
-                <w:lang w:val="en-GB"/>
-              </w:rPr>
-              <w:t>-Add trend line on the line graph.</w:t>
+                <w:color w:val="FF0000"/>
+                <w:lang w:val="en-GB"/>
+              </w:rPr>
+              <w:t xml:space="preserve">  -If </w:t>
+            </w:r>
+            <w:r>
+              <w:rPr>
+                <w:color w:val="FF0000"/>
+                <w:lang w:val="en-GB"/>
+              </w:rPr>
+              <w:t>report_form_entity</w:t>
+            </w:r>
+            <w:r>
+              <w:rPr>
+                <w:color w:val="FF0000"/>
+                <w:lang w:val="en-GB"/>
+              </w:rPr>
+              <w:t xml:space="preserve"> not empty, only entities here allowed to report on that form</w:t>
             </w:r>
           </w:p>
         </w:tc>
@@ -2255,60 +2445,8 @@
               <w:rPr>
                 <w:lang w:val="en-GB"/>
               </w:rPr>
-              <w:lastRenderedPageBreak/>
-              <w:t>WB</w:t>
-            </w:r>
-          </w:p>
-        </w:tc>
-      </w:tr>
-      <w:tr>
-        <w:tc>
-          <w:tcPr>
-            <w:tcW w:w="289" w:type="pct"/>
-          </w:tcPr>
-          <w:p>
-            <w:pPr>
-              <w:rPr>
-                <w:lang w:val="en-GB"/>
-              </w:rPr>
-            </w:pPr>
-            <w:r>
-              <w:rPr>
-                <w:lang w:val="en-GB"/>
-              </w:rPr>
-              <w:t>13</w:t>
-            </w:r>
-          </w:p>
-        </w:tc>
-        <w:tc>
-          <w:tcPr>
-            <w:tcW w:w="2278" w:type="pct"/>
-          </w:tcPr>
-          <w:p>
-            <w:pPr>
-              <w:jc w:val="both"/>
-              <w:rPr>
-                <w:lang w:val="en-GB"/>
-              </w:rPr>
-            </w:pPr>
-            <w:r>
-              <w:rPr>
-                <w:lang w:val="en-GB"/>
-              </w:rPr>
-              <w:t>Target Reporting – Need to have a discussion on this.</w:t>
-            </w:r>
-          </w:p>
-        </w:tc>
-        <w:tc>
-          <w:tcPr>
-            <w:tcW w:w="2434" w:type="pct"/>
-          </w:tcPr>
-          <w:p>
-            <w:pPr>
-              <w:rPr>
-                <w:lang w:val="en-GB"/>
-              </w:rPr>
-            </w:pPr>
+              <w:t>NB &amp; PA</w:t>
+            </w:r>
           </w:p>
         </w:tc>
       </w:tr>
@@ -2332,7 +2470,7 @@
 </file>
 
 <file path=word/numbering.xml><?xml version="1.0" encoding="utf-8"?>
-<w:numbering xmlns:wpc="http://schemas.microsoft.com/office/word/2010/wordprocessingCanvas" xmlns:cx="http://schemas.microsoft.com/office/drawing/2014/chartex" xmlns:cx1="http://schemas.microsoft.com/office/drawing/2015/9/8/chartex" xmlns:cx2="http://schemas.microsoft.com/office/drawing/2015/10/21/chartex" xmlns:cx3="http://schemas.microsoft.com/office/drawing/2016/5/9/chartex" xmlns:cx4="http://schemas.microsoft.com/office/drawing/2016/5/10/chartex" xmlns:cx5="http://schemas.microsoft.com/office/drawing/2016/5/11/chartex" xmlns:cx6="http://schemas.microsoft.com/office/drawing/2016/5/12/chartex" xmlns:cx7="http://schemas.microsoft.com/office/drawing/2016/5/13/chartex" xmlns:cx8="http://schemas.microsoft.com/office/drawing/2016/5/14/chartex" xmlns:mc="http://schemas.openxmlformats.org/markup-compatibility/2006" xmlns:aink="http://schemas.microsoft.com/office/drawing/2016/ink" xmlns:am3d="http://schemas.microsoft.com/office/drawing/2017/model3d" xmlns:o="urn:schemas-microsoft-com:office:office" xmlns:r="http://schemas.openxmlformats.org/officeDocument/2006/relationships" xmlns:m="http://schemas.openxmlformats.org/officeDocument/2006/math" xmlns:v="urn:schemas-microsoft-com:vml" xmlns:wp14="http://schemas.microsoft.com/office/word/2010/wordprocessingDrawing" xmlns:wp="http://schemas.openxmlformats.org/drawingml/2006/wordprocessingDrawing" xmlns:w10="urn:schemas-microsoft-com:office:word" xmlns:w="http://schemas.openxmlformats.org/wordprocessingml/2006/main" xmlns:w14="http://schemas.microsoft.com/office/word/2010/wordml" xmlns:w15="http://schemas.microsoft.com/office/word/2012/wordml" xmlns:w16cid="http://schemas.microsoft.com/office/word/2016/wordml/cid" xmlns:w16se="http://schemas.microsoft.com/office/word/2015/wordml/symex" xmlns:wpg="http://schemas.microsoft.com/office/word/2010/wordprocessingGroup" xmlns:wpi="http://schemas.microsoft.com/office/word/2010/wordprocessingInk" xmlns:wne="http://schemas.microsoft.com/office/word/2006/wordml" xmlns:wps="http://schemas.microsoft.com/office/word/2010/wordprocessingShape" mc:Ignorable="w14 w15 w16se w16cid wp14">
+<w:numbering xmlns:wpc="http://schemas.microsoft.com/office/word/2010/wordprocessingCanvas" xmlns:mc="http://schemas.openxmlformats.org/markup-compatibility/2006" xmlns:o="urn:schemas-microsoft-com:office:office" xmlns:r="http://schemas.openxmlformats.org/officeDocument/2006/relationships" xmlns:m="http://schemas.openxmlformats.org/officeDocument/2006/math" xmlns:v="urn:schemas-microsoft-com:vml" xmlns:wp14="http://schemas.microsoft.com/office/word/2010/wordprocessingDrawing" xmlns:wp="http://schemas.openxmlformats.org/drawingml/2006/wordprocessingDrawing" xmlns:w10="urn:schemas-microsoft-com:office:word" xmlns:w="http://schemas.openxmlformats.org/wordprocessingml/2006/main" xmlns:w14="http://schemas.microsoft.com/office/word/2010/wordml" xmlns:w15="http://schemas.microsoft.com/office/word/2012/wordml" xmlns:wpg="http://schemas.microsoft.com/office/word/2010/wordprocessingGroup" xmlns:wpi="http://schemas.microsoft.com/office/word/2010/wordprocessingInk" xmlns:wne="http://schemas.microsoft.com/office/word/2006/wordml" xmlns:wps="http://schemas.microsoft.com/office/word/2010/wordprocessingShape" mc:Ignorable="w14 w15 wp14">
   <w:abstractNum w:abstractNumId="0" w15:restartNumberingAfterBreak="0">
     <w:nsid w:val="2A2D3467"/>
     <w:multiLevelType w:val="hybridMultilevel"/>
@@ -2515,14 +2653,14 @@
 </file>
 
 <file path=word/styles.xml><?xml version="1.0" encoding="utf-8"?>
-<w:styles xmlns:mc="http://schemas.openxmlformats.org/markup-compatibility/2006" xmlns:r="http://schemas.openxmlformats.org/officeDocument/2006/relationships" xmlns:w="http://schemas.openxmlformats.org/wordprocessingml/2006/main" xmlns:w14="http://schemas.microsoft.com/office/word/2010/wordml" xmlns:w15="http://schemas.microsoft.com/office/word/2012/wordml" xmlns:w16cid="http://schemas.microsoft.com/office/word/2016/wordml/cid" xmlns:w16se="http://schemas.microsoft.com/office/word/2015/wordml/symex" mc:Ignorable="w14 w15 w16se w16cid">
+<w:styles xmlns:mc="http://schemas.openxmlformats.org/markup-compatibility/2006" xmlns:r="http://schemas.openxmlformats.org/officeDocument/2006/relationships" xmlns:w="http://schemas.openxmlformats.org/wordprocessingml/2006/main" xmlns:w14="http://schemas.microsoft.com/office/word/2010/wordml" xmlns:w15="http://schemas.microsoft.com/office/word/2012/wordml" mc:Ignorable="w14 w15">
   <w:docDefaults>
     <w:rPrDefault>
       <w:rPr>
         <w:rFonts w:asciiTheme="minorHAnsi" w:eastAsiaTheme="minorHAnsi" w:hAnsiTheme="minorHAnsi" w:cstheme="minorBidi"/>
         <w:sz w:val="22"/>
         <w:szCs w:val="22"/>
-        <w:lang w:val="en-UG" w:eastAsia="en-US" w:bidi="ar-SA"/>
+        <w:lang w:val="aa-ET" w:eastAsia="en-US" w:bidi="ar-SA"/>
       </w:rPr>
     </w:rPrDefault>
     <w:pPrDefault>
@@ -2531,7 +2669,7 @@
       </w:pPr>
     </w:pPrDefault>
   </w:docDefaults>
-  <w:latentStyles w:defLockedState="0" w:defUIPriority="99" w:defSemiHidden="0" w:defUnhideWhenUsed="0" w:defQFormat="0" w:count="375">
+  <w:latentStyles w:defLockedState="0" w:defUIPriority="99" w:defSemiHidden="0" w:defUnhideWhenUsed="0" w:defQFormat="0" w:count="371">
     <w:lsdException w:name="Normal" w:uiPriority="0" w:qFormat="1"/>
     <w:lsdException w:name="heading 1" w:uiPriority="9" w:qFormat="1"/>
     <w:lsdException w:name="heading 2" w:semiHidden="1" w:uiPriority="9" w:unhideWhenUsed="1" w:qFormat="1"/>
@@ -2903,10 +3041,6 @@
     <w:lsdException w:name="List Table 5 Dark Accent 6" w:uiPriority="50"/>
     <w:lsdException w:name="List Table 6 Colorful Accent 6" w:uiPriority="51"/>
     <w:lsdException w:name="List Table 7 Colorful Accent 6" w:uiPriority="52"/>
-    <w:lsdException w:name="Mention" w:semiHidden="1" w:unhideWhenUsed="1"/>
-    <w:lsdException w:name="Smart Hyperlink" w:semiHidden="1" w:unhideWhenUsed="1"/>
-    <w:lsdException w:name="Hashtag" w:semiHidden="1" w:unhideWhenUsed="1"/>
-    <w:lsdException w:name="Unresolved Mention" w:semiHidden="1" w:unhideWhenUsed="1"/>
   </w:latentStyles>
   <w:style w:type="paragraph" w:default="1" w:styleId="Normal">
     <w:name w:val="Normal"/>

</xml_diff>

<commit_message>
Updated Tasks Doc in VP folder
</commit_message>
<xml_diff>
--- a/vpproject/Tasks.docx
+++ b/vpproject/Tasks.docx
@@ -5,18 +5,18 @@
     <w:tbl>
       <w:tblPr>
         <w:tblStyle w:val="TableGrid"/>
-        <w:tblW w:w="4871" w:type="pct"/>
+        <w:tblW w:w="5000" w:type="pct"/>
         <w:tblLook w:val="04A0" w:firstRow="1" w:lastRow="0" w:firstColumn="1" w:lastColumn="0" w:noHBand="0" w:noVBand="1"/>
       </w:tblPr>
       <w:tblGrid>
-        <w:gridCol w:w="605"/>
-        <w:gridCol w:w="4777"/>
-        <w:gridCol w:w="5102"/>
+        <w:gridCol w:w="598"/>
+        <w:gridCol w:w="5114"/>
+        <w:gridCol w:w="5050"/>
       </w:tblGrid>
       <w:tr>
         <w:tc>
           <w:tcPr>
-            <w:tcW w:w="289" w:type="pct"/>
+            <w:tcW w:w="278" w:type="pct"/>
           </w:tcPr>
           <w:p>
             <w:pPr>
@@ -36,7 +36,7 @@
         </w:tc>
         <w:tc>
           <w:tcPr>
-            <w:tcW w:w="2278" w:type="pct"/>
+            <w:tcW w:w="2376" w:type="pct"/>
           </w:tcPr>
           <w:p>
             <w:pPr>
@@ -56,7 +56,7 @@
         </w:tc>
         <w:tc>
           <w:tcPr>
-            <w:tcW w:w="2434" w:type="pct"/>
+            <w:tcW w:w="2346" w:type="pct"/>
           </w:tcPr>
           <w:p>
             <w:pPr>
@@ -78,7 +78,7 @@
       <w:tr>
         <w:tc>
           <w:tcPr>
-            <w:tcW w:w="289" w:type="pct"/>
+            <w:tcW w:w="278" w:type="pct"/>
           </w:tcPr>
           <w:p>
             <w:pPr>
@@ -96,7 +96,7 @@
         </w:tc>
         <w:tc>
           <w:tcPr>
-            <w:tcW w:w="2278" w:type="pct"/>
+            <w:tcW w:w="2376" w:type="pct"/>
           </w:tcPr>
           <w:p>
             <w:pPr>
@@ -114,7 +114,7 @@
         </w:tc>
         <w:tc>
           <w:tcPr>
-            <w:tcW w:w="2434" w:type="pct"/>
+            <w:tcW w:w="2346" w:type="pct"/>
           </w:tcPr>
           <w:p>
             <w:pPr>
@@ -136,7 +136,7 @@
       <w:tr>
         <w:tc>
           <w:tcPr>
-            <w:tcW w:w="289" w:type="pct"/>
+            <w:tcW w:w="278" w:type="pct"/>
           </w:tcPr>
           <w:p>
             <w:r>
@@ -146,7 +146,7 @@
         </w:tc>
         <w:tc>
           <w:tcPr>
-            <w:tcW w:w="2278" w:type="pct"/>
+            <w:tcW w:w="2376" w:type="pct"/>
           </w:tcPr>
           <w:p>
             <w:r>
@@ -173,7 +173,7 @@
         </w:tc>
         <w:tc>
           <w:tcPr>
-            <w:tcW w:w="2434" w:type="pct"/>
+            <w:tcW w:w="2346" w:type="pct"/>
           </w:tcPr>
           <w:p>
             <w:pPr>
@@ -223,7 +223,7 @@
       <w:tr>
         <w:tc>
           <w:tcPr>
-            <w:tcW w:w="289" w:type="pct"/>
+            <w:tcW w:w="278" w:type="pct"/>
           </w:tcPr>
           <w:p>
             <w:r>
@@ -233,7 +233,7 @@
         </w:tc>
         <w:tc>
           <w:tcPr>
-            <w:tcW w:w="2278" w:type="pct"/>
+            <w:tcW w:w="2376" w:type="pct"/>
           </w:tcPr>
           <w:p>
             <w:r>
@@ -260,7 +260,7 @@
         </w:tc>
         <w:tc>
           <w:tcPr>
-            <w:tcW w:w="2434" w:type="pct"/>
+            <w:tcW w:w="2346" w:type="pct"/>
           </w:tcPr>
           <w:p>
             <w:pPr>
@@ -288,7 +288,7 @@
       <w:tr>
         <w:tc>
           <w:tcPr>
-            <w:tcW w:w="289" w:type="pct"/>
+            <w:tcW w:w="278" w:type="pct"/>
           </w:tcPr>
           <w:p>
             <w:r>
@@ -298,7 +298,7 @@
         </w:tc>
         <w:tc>
           <w:tcPr>
-            <w:tcW w:w="2278" w:type="pct"/>
+            <w:tcW w:w="2376" w:type="pct"/>
           </w:tcPr>
           <w:p>
             <w:r>
@@ -311,7 +311,7 @@
         </w:tc>
         <w:tc>
           <w:tcPr>
-            <w:tcW w:w="2434" w:type="pct"/>
+            <w:tcW w:w="2346" w:type="pct"/>
           </w:tcPr>
           <w:p>
             <w:pPr>
@@ -325,7 +325,7 @@
       <w:tr>
         <w:tc>
           <w:tcPr>
-            <w:tcW w:w="289" w:type="pct"/>
+            <w:tcW w:w="278" w:type="pct"/>
           </w:tcPr>
           <w:p>
             <w:r>
@@ -335,7 +335,7 @@
         </w:tc>
         <w:tc>
           <w:tcPr>
-            <w:tcW w:w="2278" w:type="pct"/>
+            <w:tcW w:w="2376" w:type="pct"/>
           </w:tcPr>
           <w:p>
             <w:pPr>
@@ -373,7 +373,7 @@
         </w:tc>
         <w:tc>
           <w:tcPr>
-            <w:tcW w:w="2434" w:type="pct"/>
+            <w:tcW w:w="2346" w:type="pct"/>
           </w:tcPr>
           <w:p>
             <w:pPr>
@@ -511,7 +511,7 @@
       <w:tr>
         <w:tc>
           <w:tcPr>
-            <w:tcW w:w="289" w:type="pct"/>
+            <w:tcW w:w="278" w:type="pct"/>
           </w:tcPr>
           <w:p>
             <w:r>
@@ -521,7 +521,7 @@
         </w:tc>
         <w:tc>
           <w:tcPr>
-            <w:tcW w:w="2278" w:type="pct"/>
+            <w:tcW w:w="2376" w:type="pct"/>
           </w:tcPr>
           <w:p>
             <w:r>
@@ -534,7 +534,7 @@
         </w:tc>
         <w:tc>
           <w:tcPr>
-            <w:tcW w:w="2434" w:type="pct"/>
+            <w:tcW w:w="2346" w:type="pct"/>
           </w:tcPr>
           <w:p>
             <w:pPr>
@@ -548,7 +548,7 @@
       <w:tr>
         <w:tc>
           <w:tcPr>
-            <w:tcW w:w="289" w:type="pct"/>
+            <w:tcW w:w="278" w:type="pct"/>
           </w:tcPr>
           <w:p>
             <w:r>
@@ -558,7 +558,7 @@
         </w:tc>
         <w:tc>
           <w:tcPr>
-            <w:tcW w:w="2278" w:type="pct"/>
+            <w:tcW w:w="2376" w:type="pct"/>
           </w:tcPr>
           <w:p>
             <w:r>
@@ -571,7 +571,7 @@
         </w:tc>
         <w:tc>
           <w:tcPr>
-            <w:tcW w:w="2434" w:type="pct"/>
+            <w:tcW w:w="2346" w:type="pct"/>
           </w:tcPr>
           <w:p>
             <w:pPr>
@@ -585,7 +585,7 @@
       <w:tr>
         <w:tc>
           <w:tcPr>
-            <w:tcW w:w="289" w:type="pct"/>
+            <w:tcW w:w="278" w:type="pct"/>
           </w:tcPr>
           <w:p>
             <w:r>
@@ -595,7 +595,7 @@
         </w:tc>
         <w:tc>
           <w:tcPr>
-            <w:tcW w:w="2278" w:type="pct"/>
+            <w:tcW w:w="2376" w:type="pct"/>
           </w:tcPr>
           <w:p>
             <w:r>
@@ -608,7 +608,7 @@
         </w:tc>
         <w:tc>
           <w:tcPr>
-            <w:tcW w:w="2434" w:type="pct"/>
+            <w:tcW w:w="2346" w:type="pct"/>
           </w:tcPr>
           <w:p>
             <w:pPr>
@@ -673,7 +673,7 @@
       <w:tr>
         <w:tc>
           <w:tcPr>
-            <w:tcW w:w="289" w:type="pct"/>
+            <w:tcW w:w="278" w:type="pct"/>
           </w:tcPr>
           <w:p>
             <w:r>
@@ -683,7 +683,7 @@
         </w:tc>
         <w:tc>
           <w:tcPr>
-            <w:tcW w:w="2278" w:type="pct"/>
+            <w:tcW w:w="2376" w:type="pct"/>
           </w:tcPr>
           <w:p>
             <w:r>
@@ -696,7 +696,7 @@
         </w:tc>
         <w:tc>
           <w:tcPr>
-            <w:tcW w:w="2434" w:type="pct"/>
+            <w:tcW w:w="2346" w:type="pct"/>
           </w:tcPr>
           <w:p>
             <w:pPr>
@@ -761,7 +761,7 @@
       <w:tr>
         <w:tc>
           <w:tcPr>
-            <w:tcW w:w="289" w:type="pct"/>
+            <w:tcW w:w="278" w:type="pct"/>
           </w:tcPr>
           <w:p>
             <w:r>
@@ -771,7 +771,7 @@
         </w:tc>
         <w:tc>
           <w:tcPr>
-            <w:tcW w:w="2278" w:type="pct"/>
+            <w:tcW w:w="2376" w:type="pct"/>
           </w:tcPr>
           <w:p>
             <w:r>
@@ -784,7 +784,7 @@
         </w:tc>
         <w:tc>
           <w:tcPr>
-            <w:tcW w:w="2434" w:type="pct"/>
+            <w:tcW w:w="2346" w:type="pct"/>
           </w:tcPr>
           <w:p>
             <w:pPr>
@@ -849,7 +849,7 @@
       <w:tr>
         <w:tc>
           <w:tcPr>
-            <w:tcW w:w="289" w:type="pct"/>
+            <w:tcW w:w="278" w:type="pct"/>
           </w:tcPr>
           <w:p>
             <w:r>
@@ -859,7 +859,7 @@
         </w:tc>
         <w:tc>
           <w:tcPr>
-            <w:tcW w:w="2278" w:type="pct"/>
+            <w:tcW w:w="2376" w:type="pct"/>
           </w:tcPr>
           <w:p>
             <w:r>
@@ -886,7 +886,7 @@
         </w:tc>
         <w:tc>
           <w:tcPr>
-            <w:tcW w:w="2434" w:type="pct"/>
+            <w:tcW w:w="2346" w:type="pct"/>
           </w:tcPr>
           <w:p>
             <w:pPr>
@@ -951,7 +951,7 @@
       <w:tr>
         <w:tc>
           <w:tcPr>
-            <w:tcW w:w="289" w:type="pct"/>
+            <w:tcW w:w="278" w:type="pct"/>
           </w:tcPr>
           <w:p>
             <w:pPr>
@@ -969,7 +969,7 @@
         </w:tc>
         <w:tc>
           <w:tcPr>
-            <w:tcW w:w="2278" w:type="pct"/>
+            <w:tcW w:w="2376" w:type="pct"/>
           </w:tcPr>
           <w:p>
             <w:pPr>
@@ -988,7 +988,7 @@
         </w:tc>
         <w:tc>
           <w:tcPr>
-            <w:tcW w:w="2434" w:type="pct"/>
+            <w:tcW w:w="2346" w:type="pct"/>
           </w:tcPr>
           <w:p>
             <w:pPr>
@@ -1002,7 +1002,7 @@
       <w:tr>
         <w:tc>
           <w:tcPr>
-            <w:tcW w:w="289" w:type="pct"/>
+            <w:tcW w:w="278" w:type="pct"/>
           </w:tcPr>
           <w:p>
             <w:pPr>
@@ -1020,7 +1020,7 @@
         </w:tc>
         <w:tc>
           <w:tcPr>
-            <w:tcW w:w="2278" w:type="pct"/>
+            <w:tcW w:w="2376" w:type="pct"/>
           </w:tcPr>
           <w:p>
             <w:pPr>
@@ -1039,7 +1039,7 @@
         </w:tc>
         <w:tc>
           <w:tcPr>
-            <w:tcW w:w="2434" w:type="pct"/>
+            <w:tcW w:w="2346" w:type="pct"/>
           </w:tcPr>
           <w:p>
             <w:pPr>
@@ -1053,7 +1053,7 @@
       <w:tr>
         <w:tc>
           <w:tcPr>
-            <w:tcW w:w="289" w:type="pct"/>
+            <w:tcW w:w="278" w:type="pct"/>
           </w:tcPr>
           <w:p>
             <w:pPr>
@@ -1071,7 +1071,7 @@
         </w:tc>
         <w:tc>
           <w:tcPr>
-            <w:tcW w:w="2278" w:type="pct"/>
+            <w:tcW w:w="2376" w:type="pct"/>
           </w:tcPr>
           <w:p>
             <w:pPr>
@@ -1096,7 +1096,7 @@
         </w:tc>
         <w:tc>
           <w:tcPr>
-            <w:tcW w:w="2434" w:type="pct"/>
+            <w:tcW w:w="2346" w:type="pct"/>
           </w:tcPr>
           <w:p>
             <w:pPr>
@@ -1171,7 +1171,7 @@
         </w:trPr>
         <w:tc>
           <w:tcPr>
-            <w:tcW w:w="289" w:type="pct"/>
+            <w:tcW w:w="278" w:type="pct"/>
           </w:tcPr>
           <w:p>
             <w:pPr>
@@ -1189,7 +1189,7 @@
         </w:tc>
         <w:tc>
           <w:tcPr>
-            <w:tcW w:w="2278" w:type="pct"/>
+            <w:tcW w:w="2376" w:type="pct"/>
           </w:tcPr>
           <w:p>
             <w:pPr>
@@ -1216,7 +1216,7 @@
         </w:tc>
         <w:tc>
           <w:tcPr>
-            <w:tcW w:w="2434" w:type="pct"/>
+            <w:tcW w:w="2346" w:type="pct"/>
           </w:tcPr>
           <w:p>
             <w:pPr>
@@ -1249,7 +1249,7 @@
       <w:tr>
         <w:tc>
           <w:tcPr>
-            <w:tcW w:w="289" w:type="pct"/>
+            <w:tcW w:w="278" w:type="pct"/>
           </w:tcPr>
           <w:p>
             <w:pPr>
@@ -1267,7 +1267,7 @@
         </w:tc>
         <w:tc>
           <w:tcPr>
-            <w:tcW w:w="2278" w:type="pct"/>
+            <w:tcW w:w="2376" w:type="pct"/>
           </w:tcPr>
           <w:p>
             <w:pPr>
@@ -1286,7 +1286,7 @@
         </w:tc>
         <w:tc>
           <w:tcPr>
-            <w:tcW w:w="2434" w:type="pct"/>
+            <w:tcW w:w="2346" w:type="pct"/>
           </w:tcPr>
           <w:p>
             <w:pPr>
@@ -1356,7 +1356,7 @@
       <w:tr>
         <w:tc>
           <w:tcPr>
-            <w:tcW w:w="289" w:type="pct"/>
+            <w:tcW w:w="278" w:type="pct"/>
           </w:tcPr>
           <w:p>
             <w:pPr>
@@ -1374,7 +1374,7 @@
         </w:tc>
         <w:tc>
           <w:tcPr>
-            <w:tcW w:w="2278" w:type="pct"/>
+            <w:tcW w:w="2376" w:type="pct"/>
           </w:tcPr>
           <w:p>
             <w:pPr>
@@ -1393,7 +1393,7 @@
         </w:tc>
         <w:tc>
           <w:tcPr>
-            <w:tcW w:w="2434" w:type="pct"/>
+            <w:tcW w:w="2346" w:type="pct"/>
           </w:tcPr>
           <w:p>
             <w:pPr>
@@ -1413,7 +1413,7 @@
       <w:tr>
         <w:tc>
           <w:tcPr>
-            <w:tcW w:w="289" w:type="pct"/>
+            <w:tcW w:w="278" w:type="pct"/>
           </w:tcPr>
           <w:p>
             <w:pPr>
@@ -1431,7 +1431,7 @@
         </w:tc>
         <w:tc>
           <w:tcPr>
-            <w:tcW w:w="2278" w:type="pct"/>
+            <w:tcW w:w="2376" w:type="pct"/>
           </w:tcPr>
           <w:p>
             <w:pPr>
@@ -1512,7 +1512,7 @@
         </w:tc>
         <w:tc>
           <w:tcPr>
-            <w:tcW w:w="2434" w:type="pct"/>
+            <w:tcW w:w="2346" w:type="pct"/>
           </w:tcPr>
           <w:p>
             <w:pPr>
@@ -1532,7 +1532,7 @@
       <w:tr>
         <w:tc>
           <w:tcPr>
-            <w:tcW w:w="289" w:type="pct"/>
+            <w:tcW w:w="278" w:type="pct"/>
           </w:tcPr>
           <w:p>
             <w:pPr>
@@ -1550,7 +1550,7 @@
         </w:tc>
         <w:tc>
           <w:tcPr>
-            <w:tcW w:w="2278" w:type="pct"/>
+            <w:tcW w:w="2376" w:type="pct"/>
           </w:tcPr>
           <w:p>
             <w:pPr>
@@ -1569,7 +1569,7 @@
         </w:tc>
         <w:tc>
           <w:tcPr>
-            <w:tcW w:w="2434" w:type="pct"/>
+            <w:tcW w:w="2346" w:type="pct"/>
           </w:tcPr>
           <w:p>
             <w:pPr>
@@ -1589,7 +1589,7 @@
       <w:tr>
         <w:tc>
           <w:tcPr>
-            <w:tcW w:w="289" w:type="pct"/>
+            <w:tcW w:w="278" w:type="pct"/>
           </w:tcPr>
           <w:p>
             <w:pPr>
@@ -1607,7 +1607,7 @@
         </w:tc>
         <w:tc>
           <w:tcPr>
-            <w:tcW w:w="2278" w:type="pct"/>
+            <w:tcW w:w="2376" w:type="pct"/>
           </w:tcPr>
           <w:p>
             <w:pPr>
@@ -1626,7 +1626,7 @@
         </w:tc>
         <w:tc>
           <w:tcPr>
-            <w:tcW w:w="2434" w:type="pct"/>
+            <w:tcW w:w="2346" w:type="pct"/>
           </w:tcPr>
           <w:p>
             <w:pPr>
@@ -1646,7 +1646,7 @@
       <w:tr>
         <w:tc>
           <w:tcPr>
-            <w:tcW w:w="289" w:type="pct"/>
+            <w:tcW w:w="278" w:type="pct"/>
           </w:tcPr>
           <w:p>
             <w:pPr>
@@ -1664,7 +1664,7 @@
         </w:tc>
         <w:tc>
           <w:tcPr>
-            <w:tcW w:w="2278" w:type="pct"/>
+            <w:tcW w:w="2376" w:type="pct"/>
           </w:tcPr>
           <w:p>
             <w:pPr>
@@ -1695,7 +1695,7 @@
         </w:tc>
         <w:tc>
           <w:tcPr>
-            <w:tcW w:w="2434" w:type="pct"/>
+            <w:tcW w:w="2346" w:type="pct"/>
           </w:tcPr>
           <w:p>
             <w:pPr>
@@ -1715,7 +1715,7 @@
       <w:tr>
         <w:tc>
           <w:tcPr>
-            <w:tcW w:w="289" w:type="pct"/>
+            <w:tcW w:w="278" w:type="pct"/>
           </w:tcPr>
           <w:p>
             <w:pPr>
@@ -1733,7 +1733,7 @@
         </w:tc>
         <w:tc>
           <w:tcPr>
-            <w:tcW w:w="2278" w:type="pct"/>
+            <w:tcW w:w="2376" w:type="pct"/>
           </w:tcPr>
           <w:p>
             <w:pPr>
@@ -1752,7 +1752,7 @@
         </w:tc>
         <w:tc>
           <w:tcPr>
-            <w:tcW w:w="2434" w:type="pct"/>
+            <w:tcW w:w="2346" w:type="pct"/>
           </w:tcPr>
           <w:p>
             <w:pPr>
@@ -1772,7 +1772,7 @@
       <w:tr>
         <w:tc>
           <w:tcPr>
-            <w:tcW w:w="289" w:type="pct"/>
+            <w:tcW w:w="278" w:type="pct"/>
           </w:tcPr>
           <w:p>
             <w:pPr>
@@ -1790,7 +1790,7 @@
         </w:tc>
         <w:tc>
           <w:tcPr>
-            <w:tcW w:w="2278" w:type="pct"/>
+            <w:tcW w:w="2376" w:type="pct"/>
           </w:tcPr>
           <w:p>
             <w:pPr>
@@ -1809,7 +1809,7 @@
         </w:tc>
         <w:tc>
           <w:tcPr>
-            <w:tcW w:w="2434" w:type="pct"/>
+            <w:tcW w:w="2346" w:type="pct"/>
           </w:tcPr>
           <w:p>
             <w:pPr>
@@ -1829,7 +1829,7 @@
       <w:tr>
         <w:tc>
           <w:tcPr>
-            <w:tcW w:w="289" w:type="pct"/>
+            <w:tcW w:w="278" w:type="pct"/>
           </w:tcPr>
           <w:p>
             <w:pPr>
@@ -1847,7 +1847,7 @@
         </w:tc>
         <w:tc>
           <w:tcPr>
-            <w:tcW w:w="2278" w:type="pct"/>
+            <w:tcW w:w="2376" w:type="pct"/>
           </w:tcPr>
           <w:p>
             <w:pPr>
@@ -1878,7 +1878,7 @@
         </w:tc>
         <w:tc>
           <w:tcPr>
-            <w:tcW w:w="2434" w:type="pct"/>
+            <w:tcW w:w="2346" w:type="pct"/>
           </w:tcPr>
           <w:p>
             <w:pPr>
@@ -1898,7 +1898,7 @@
       <w:tr>
         <w:tc>
           <w:tcPr>
-            <w:tcW w:w="289" w:type="pct"/>
+            <w:tcW w:w="278" w:type="pct"/>
           </w:tcPr>
           <w:p>
             <w:pPr>
@@ -1916,19 +1916,19 @@
         </w:tc>
         <w:tc>
           <w:tcPr>
-            <w:tcW w:w="2278" w:type="pct"/>
-          </w:tcPr>
-          <w:p>
-            <w:pPr>
-              <w:jc w:val="both"/>
-              <w:rPr>
-                <w:color w:val="FF0000"/>
-                <w:lang w:val="en-GB"/>
-              </w:rPr>
-            </w:pPr>
-            <w:r>
-              <w:rPr>
-                <w:color w:val="FF0000"/>
+            <w:tcW w:w="2376" w:type="pct"/>
+          </w:tcPr>
+          <w:p>
+            <w:pPr>
+              <w:jc w:val="both"/>
+              <w:rPr>
+                <w:color w:val="000000" w:themeColor="text1"/>
+                <w:lang w:val="en-GB"/>
+              </w:rPr>
+            </w:pPr>
+            <w:r>
+              <w:rPr>
+                <w:color w:val="000000" w:themeColor="text1"/>
                 <w:lang w:val="en-GB"/>
               </w:rPr>
               <w:t>SMS workflow ensure fully implemented</w:t>
@@ -1938,13 +1938,13 @@
             <w:pPr>
               <w:jc w:val="both"/>
               <w:rPr>
-                <w:color w:val="FF0000"/>
-                <w:lang w:val="en-GB"/>
-              </w:rPr>
-            </w:pPr>
-            <w:r>
-              <w:rPr>
-                <w:color w:val="FF0000"/>
+                <w:color w:val="000000" w:themeColor="text1"/>
+                <w:lang w:val="en-GB"/>
+              </w:rPr>
+            </w:pPr>
+            <w:r>
+              <w:rPr>
+                <w:color w:val="000000" w:themeColor="text1"/>
                 <w:lang w:val="en-GB"/>
               </w:rPr>
               <w:t>-Create SMS categories</w:t>
@@ -1959,7 +1959,7 @@
             </w:pPr>
             <w:r>
               <w:rPr>
-                <w:color w:val="FF0000"/>
+                <w:color w:val="000000" w:themeColor="text1"/>
                 <w:lang w:val="en-GB"/>
               </w:rPr>
               <w:t>-Add ON/OFF per SMS categories</w:t>
@@ -1968,7 +1968,7 @@
         </w:tc>
         <w:tc>
           <w:tcPr>
-            <w:tcW w:w="2434" w:type="pct"/>
+            <w:tcW w:w="2346" w:type="pct"/>
           </w:tcPr>
           <w:p>
             <w:pPr>
@@ -1988,7 +1988,7 @@
       <w:tr>
         <w:tc>
           <w:tcPr>
-            <w:tcW w:w="289" w:type="pct"/>
+            <w:tcW w:w="278" w:type="pct"/>
           </w:tcPr>
           <w:p>
             <w:pPr>
@@ -2006,7 +2006,7 @@
         </w:tc>
         <w:tc>
           <w:tcPr>
-            <w:tcW w:w="2278" w:type="pct"/>
+            <w:tcW w:w="2376" w:type="pct"/>
           </w:tcPr>
           <w:p>
             <w:pPr>
@@ -2025,7 +2025,7 @@
         </w:tc>
         <w:tc>
           <w:tcPr>
-            <w:tcW w:w="2434" w:type="pct"/>
+            <w:tcW w:w="2346" w:type="pct"/>
           </w:tcPr>
           <w:p>
             <w:pPr>
@@ -2045,7 +2045,7 @@
       <w:tr>
         <w:tc>
           <w:tcPr>
-            <w:tcW w:w="289" w:type="pct"/>
+            <w:tcW w:w="278" w:type="pct"/>
           </w:tcPr>
           <w:p>
             <w:pPr>
@@ -2063,7 +2063,7 @@
         </w:tc>
         <w:tc>
           <w:tcPr>
-            <w:tcW w:w="2278" w:type="pct"/>
+            <w:tcW w:w="2376" w:type="pct"/>
           </w:tcPr>
           <w:p>
             <w:pPr>
@@ -2082,7 +2082,7 @@
         </w:tc>
         <w:tc>
           <w:tcPr>
-            <w:tcW w:w="2434" w:type="pct"/>
+            <w:tcW w:w="2346" w:type="pct"/>
           </w:tcPr>
           <w:p>
             <w:pPr>
@@ -2102,7 +2102,7 @@
       <w:tr>
         <w:tc>
           <w:tcPr>
-            <w:tcW w:w="289" w:type="pct"/>
+            <w:tcW w:w="278" w:type="pct"/>
           </w:tcPr>
           <w:p>
             <w:pPr>
@@ -2120,7 +2120,7 @@
         </w:tc>
         <w:tc>
           <w:tcPr>
-            <w:tcW w:w="2278" w:type="pct"/>
+            <w:tcW w:w="2376" w:type="pct"/>
           </w:tcPr>
           <w:p>
             <w:pPr>
@@ -2159,58 +2159,58 @@
               <w:rPr>
                 <w:lang w:val="en-GB"/>
               </w:rPr>
+              <w:t>-</w:t>
+            </w:r>
+            <w:r>
+              <w:rPr>
+                <w:lang w:val="en-GB"/>
+              </w:rPr>
+              <w:t xml:space="preserve">Change </w:t>
+            </w:r>
+            <w:r>
+              <w:rPr>
+                <w:lang w:val="en-GB"/>
+              </w:rPr>
+              <w:t>colours</w:t>
+            </w:r>
+            <w:r>
+              <w:rPr>
+                <w:lang w:val="en-GB"/>
+              </w:rPr>
+              <w:t xml:space="preserve"> (</w:t>
+            </w:r>
+            <w:r>
+              <w:rPr>
+                <w:lang w:val="en-GB"/>
+              </w:rPr>
+              <w:t>primary secondary</w:t>
+            </w:r>
+            <w:r>
+              <w:rPr>
+                <w:lang w:val="en-GB"/>
+              </w:rPr>
+              <w:t>)</w:t>
+            </w:r>
+          </w:p>
+          <w:p>
+            <w:pPr>
+              <w:jc w:val="both"/>
+              <w:rPr>
+                <w:lang w:val="en-GB"/>
+              </w:rPr>
+            </w:pPr>
+            <w:r>
+              <w:rPr>
+                <w:lang w:val="en-GB"/>
+              </w:rPr>
               <w:lastRenderedPageBreak/>
-              <w:t>-</w:t>
-            </w:r>
-            <w:r>
-              <w:rPr>
-                <w:lang w:val="en-GB"/>
-              </w:rPr>
-              <w:t xml:space="preserve">Change </w:t>
-            </w:r>
-            <w:r>
-              <w:rPr>
-                <w:lang w:val="en-GB"/>
-              </w:rPr>
-              <w:t>colours</w:t>
-            </w:r>
-            <w:r>
-              <w:rPr>
-                <w:lang w:val="en-GB"/>
-              </w:rPr>
-              <w:t xml:space="preserve"> (</w:t>
-            </w:r>
-            <w:r>
-              <w:rPr>
-                <w:lang w:val="en-GB"/>
-              </w:rPr>
-              <w:t>primary secondary</w:t>
-            </w:r>
-            <w:r>
-              <w:rPr>
-                <w:lang w:val="en-GB"/>
-              </w:rPr>
-              <w:t>)</w:t>
-            </w:r>
-          </w:p>
-          <w:p>
-            <w:pPr>
-              <w:jc w:val="both"/>
-              <w:rPr>
-                <w:lang w:val="en-GB"/>
-              </w:rPr>
-            </w:pPr>
-            <w:r>
-              <w:rPr>
-                <w:lang w:val="en-GB"/>
-              </w:rPr>
               <w:t>-Add trend line on the line graph.</w:t>
             </w:r>
           </w:p>
         </w:tc>
         <w:tc>
           <w:tcPr>
-            <w:tcW w:w="2434" w:type="pct"/>
+            <w:tcW w:w="2346" w:type="pct"/>
           </w:tcPr>
           <w:p>
             <w:pPr>
@@ -2231,7 +2231,7 @@
       <w:tr>
         <w:tc>
           <w:tcPr>
-            <w:tcW w:w="289" w:type="pct"/>
+            <w:tcW w:w="278" w:type="pct"/>
           </w:tcPr>
           <w:p>
             <w:pPr>
@@ -2249,7 +2249,7 @@
         </w:tc>
         <w:tc>
           <w:tcPr>
-            <w:tcW w:w="2278" w:type="pct"/>
+            <w:tcW w:w="2376" w:type="pct"/>
           </w:tcPr>
           <w:p>
             <w:pPr>
@@ -2268,7 +2268,7 @@
         </w:tc>
         <w:tc>
           <w:tcPr>
-            <w:tcW w:w="2434" w:type="pct"/>
+            <w:tcW w:w="2346" w:type="pct"/>
           </w:tcPr>
           <w:p>
             <w:pPr>
@@ -2282,7 +2282,7 @@
       <w:tr>
         <w:tc>
           <w:tcPr>
-            <w:tcW w:w="289" w:type="pct"/>
+            <w:tcW w:w="278" w:type="pct"/>
           </w:tcPr>
           <w:p>
             <w:pPr>
@@ -2300,11 +2300,58 @@
         </w:tc>
         <w:tc>
           <w:tcPr>
-            <w:tcW w:w="2278" w:type="pct"/>
-          </w:tcPr>
-          <w:p>
-            <w:pPr>
-              <w:jc w:val="both"/>
+            <w:tcW w:w="2376" w:type="pct"/>
+          </w:tcPr>
+          <w:p>
+            <w:pPr>
+              <w:jc w:val="both"/>
+              <w:rPr>
+                <w:color w:val="000000" w:themeColor="text1"/>
+                <w:lang w:val="en-GB"/>
+              </w:rPr>
+            </w:pPr>
+            <w:r>
+              <w:rPr>
+                <w:color w:val="000000" w:themeColor="text1"/>
+                <w:lang w:val="en-GB"/>
+              </w:rPr>
+              <w:t>-Change Validation</w:t>
+            </w:r>
+            <w:r>
+              <w:rPr>
+                <w:color w:val="000000" w:themeColor="text1"/>
+                <w:lang w:val="en-GB"/>
+              </w:rPr>
+              <w:t xml:space="preserve"> message for same r</w:t>
+            </w:r>
+            <w:r>
+              <w:rPr>
+                <w:color w:val="000000" w:themeColor="text1"/>
+                <w:lang w:val="en-GB"/>
+              </w:rPr>
+              <w:t>eporting period data added</w:t>
+            </w:r>
+          </w:p>
+        </w:tc>
+        <w:tc>
+          <w:tcPr>
+            <w:tcW w:w="2346" w:type="pct"/>
+          </w:tcPr>
+          <w:p>
+            <w:pPr>
+              <w:rPr>
+                <w:lang w:val="en-GB"/>
+              </w:rPr>
+            </w:pPr>
+            <w:r>
+              <w:rPr>
+                <w:lang w:val="en-GB"/>
+              </w:rPr>
+              <w:t>NB &amp; PA</w:t>
+            </w:r>
+          </w:p>
+          <w:p>
+            <w:pPr>
               <w:rPr>
                 <w:lang w:val="en-GB"/>
               </w:rPr>
@@ -2314,25 +2361,7 @@
                 <w:color w:val="FF0000"/>
                 <w:lang w:val="en-GB"/>
               </w:rPr>
-              <w:t>-Change Validation for same deporting period data added</w:t>
-            </w:r>
-          </w:p>
-        </w:tc>
-        <w:tc>
-          <w:tcPr>
-            <w:tcW w:w="2434" w:type="pct"/>
-          </w:tcPr>
-          <w:p>
-            <w:pPr>
-              <w:rPr>
-                <w:lang w:val="en-GB"/>
-              </w:rPr>
-            </w:pPr>
-            <w:r>
-              <w:rPr>
-                <w:lang w:val="en-GB"/>
-              </w:rPr>
-              <w:t>NB &amp; PA</w:t>
+              <w:t>In Progress</w:t>
             </w:r>
           </w:p>
         </w:tc>
@@ -2340,7 +2369,7 @@
       <w:tr>
         <w:tc>
           <w:tcPr>
-            <w:tcW w:w="289" w:type="pct"/>
+            <w:tcW w:w="278" w:type="pct"/>
           </w:tcPr>
           <w:p>
             <w:pPr>
@@ -2358,95 +2387,739 @@
         </w:tc>
         <w:tc>
           <w:tcPr>
-            <w:tcW w:w="2278" w:type="pct"/>
-          </w:tcPr>
-          <w:p>
-            <w:pPr>
-              <w:jc w:val="both"/>
+            <w:tcW w:w="2376" w:type="pct"/>
+          </w:tcPr>
+          <w:p>
+            <w:pPr>
+              <w:jc w:val="both"/>
+              <w:rPr>
+                <w:color w:val="000000" w:themeColor="text1"/>
+                <w:lang w:val="en-GB"/>
+              </w:rPr>
+            </w:pPr>
+            <w:r>
+              <w:rPr>
+                <w:color w:val="000000" w:themeColor="text1"/>
+                <w:lang w:val="en-GB"/>
+              </w:rPr>
+              <w:t>Change implementation of report_form_entity</w:t>
+            </w:r>
+          </w:p>
+          <w:p>
+            <w:pPr>
+              <w:jc w:val="both"/>
+              <w:rPr>
+                <w:color w:val="000000" w:themeColor="text1"/>
+                <w:lang w:val="en-GB"/>
+              </w:rPr>
+            </w:pPr>
+            <w:r>
+              <w:rPr>
+                <w:color w:val="000000" w:themeColor="text1"/>
+                <w:lang w:val="en-GB"/>
+              </w:rPr>
+              <w:t xml:space="preserve">  -if report_form_entity is empty, implies all       facilities report on that report form</w:t>
+            </w:r>
+          </w:p>
+          <w:p>
+            <w:pPr>
+              <w:jc w:val="both"/>
+              <w:rPr>
+                <w:color w:val="000000" w:themeColor="text1"/>
+                <w:lang w:val="en-GB"/>
+              </w:rPr>
+            </w:pPr>
+            <w:r>
+              <w:rPr>
+                <w:color w:val="000000" w:themeColor="text1"/>
+                <w:lang w:val="en-GB"/>
+              </w:rPr>
+              <w:t xml:space="preserve">  -If report_form_entity not empty, only entities here allowed to report on that form</w:t>
+            </w:r>
+          </w:p>
+        </w:tc>
+        <w:tc>
+          <w:tcPr>
+            <w:tcW w:w="2346" w:type="pct"/>
+          </w:tcPr>
+          <w:p>
+            <w:pPr>
+              <w:rPr>
+                <w:lang w:val="en-GB"/>
+              </w:rPr>
+            </w:pPr>
+            <w:r>
+              <w:rPr>
+                <w:lang w:val="en-GB"/>
+              </w:rPr>
+              <w:t>NB &amp; PA</w:t>
+            </w:r>
+          </w:p>
+          <w:p>
+            <w:pPr>
+              <w:rPr>
+                <w:lang w:val="en-GB"/>
+              </w:rPr>
+            </w:pPr>
+            <w:r>
+              <w:rPr>
+                <w:color w:val="00B050"/>
+                <w:lang w:val="en-GB"/>
+              </w:rPr>
+              <w:t>Completed</w:t>
+            </w:r>
+          </w:p>
+        </w:tc>
+      </w:tr>
+      <w:tr>
+        <w:tc>
+          <w:tcPr>
+            <w:tcW w:w="278" w:type="pct"/>
+          </w:tcPr>
+          <w:p>
+            <w:pPr>
+              <w:rPr>
+                <w:lang w:val="en-GB"/>
+              </w:rPr>
+            </w:pPr>
+            <w:r>
+              <w:rPr>
+                <w:lang w:val="en-GB"/>
+              </w:rPr>
+              <w:t>15</w:t>
+            </w:r>
+          </w:p>
+        </w:tc>
+        <w:tc>
+          <w:tcPr>
+            <w:tcW w:w="2376" w:type="pct"/>
+          </w:tcPr>
+          <w:p>
+            <w:pPr>
+              <w:jc w:val="both"/>
+              <w:rPr>
+                <w:color w:val="000000" w:themeColor="text1"/>
+                <w:lang w:val="en-GB"/>
+              </w:rPr>
+            </w:pPr>
+            <w:r>
+              <w:rPr>
+                <w:color w:val="000000" w:themeColor="text1"/>
+                <w:lang w:val="en-GB"/>
+              </w:rPr>
+              <w:t>DE codes</w:t>
+            </w:r>
+          </w:p>
+          <w:p>
+            <w:pPr>
+              <w:jc w:val="both"/>
+              <w:rPr>
+                <w:color w:val="000000" w:themeColor="text1"/>
+                <w:lang w:val="en-GB"/>
+              </w:rPr>
+            </w:pPr>
+            <w:r>
+              <w:rPr>
+                <w:color w:val="000000" w:themeColor="text1"/>
+                <w:lang w:val="en-GB"/>
+              </w:rPr>
+              <w:t>-Update all report forms with data element codes</w:t>
+            </w:r>
+          </w:p>
+          <w:p>
+            <w:pPr>
+              <w:jc w:val="both"/>
+              <w:rPr>
+                <w:color w:val="000000" w:themeColor="text1"/>
+                <w:lang w:val="en-GB"/>
+              </w:rPr>
+            </w:pPr>
+            <w:r>
+              <w:rPr>
+                <w:color w:val="000000" w:themeColor="text1"/>
+                <w:lang w:val="en-GB"/>
+              </w:rPr>
+              <w:t>-Update DE code = DE ID where RF ID=17</w:t>
+            </w:r>
+            <w:r>
+              <w:rPr>
+                <w:color w:val="000000" w:themeColor="text1"/>
+                <w:lang w:val="en-GB"/>
+              </w:rPr>
+              <w:t xml:space="preserve">   </w:t>
+            </w:r>
+          </w:p>
+          <w:p>
+            <w:pPr>
+              <w:jc w:val="both"/>
+              <w:rPr>
+                <w:color w:val="000000" w:themeColor="text1"/>
+                <w:lang w:val="en-GB"/>
+              </w:rPr>
+            </w:pPr>
+            <w:r>
+              <w:rPr>
+                <w:color w:val="000000" w:themeColor="text1"/>
+                <w:lang w:val="en-GB"/>
+              </w:rPr>
+              <w:t>-Ensure (RF and DE code) are Unique</w:t>
+            </w:r>
+          </w:p>
+          <w:p>
+            <w:pPr>
+              <w:jc w:val="both"/>
+              <w:rPr>
+                <w:color w:val="000000" w:themeColor="text1"/>
+                <w:lang w:val="en-GB"/>
+              </w:rPr>
+            </w:pPr>
+            <w:r>
+              <w:rPr>
+                <w:color w:val="000000" w:themeColor="text1"/>
+                <w:lang w:val="en-GB"/>
+              </w:rPr>
+              <w:t>-Ensure DE code is added data dictionary, and if null, auto generate codes</w:t>
+            </w:r>
+          </w:p>
+          <w:p>
+            <w:pPr>
+              <w:jc w:val="both"/>
+              <w:rPr>
+                <w:color w:val="000000" w:themeColor="text1"/>
+                <w:lang w:val="en-GB"/>
+              </w:rPr>
+            </w:pPr>
+          </w:p>
+          <w:p>
+            <w:pPr>
+              <w:jc w:val="both"/>
+              <w:rPr>
+                <w:color w:val="000000" w:themeColor="text1"/>
+                <w:lang w:val="en-GB"/>
+              </w:rPr>
+            </w:pPr>
+          </w:p>
+        </w:tc>
+        <w:tc>
+          <w:tcPr>
+            <w:tcW w:w="2346" w:type="pct"/>
+          </w:tcPr>
+          <w:p>
+            <w:pPr>
+              <w:rPr>
+                <w:lang w:val="en-GB"/>
+              </w:rPr>
+            </w:pPr>
+            <w:r>
+              <w:rPr>
+                <w:lang w:val="en-GB"/>
+              </w:rPr>
+              <w:t>NB &amp; PA</w:t>
+            </w:r>
+          </w:p>
+          <w:p>
+            <w:pPr>
+              <w:rPr>
+                <w:lang w:val="en-GB"/>
+              </w:rPr>
+            </w:pPr>
+            <w:r>
               <w:rPr>
                 <w:color w:val="FF0000"/>
                 <w:lang w:val="en-GB"/>
               </w:rPr>
+              <w:t>In Progress</w:t>
+            </w:r>
+          </w:p>
+        </w:tc>
+      </w:tr>
+      <w:tr>
+        <w:tc>
+          <w:tcPr>
+            <w:tcW w:w="278" w:type="pct"/>
+          </w:tcPr>
+          <w:p>
+            <w:pPr>
+              <w:rPr>
+                <w:lang w:val="en-GB"/>
+              </w:rPr>
+            </w:pPr>
+            <w:r>
+              <w:rPr>
+                <w:lang w:val="en-GB"/>
+              </w:rPr>
+              <w:t>16</w:t>
+            </w:r>
+          </w:p>
+        </w:tc>
+        <w:tc>
+          <w:tcPr>
+            <w:tcW w:w="2376" w:type="pct"/>
+          </w:tcPr>
+          <w:p>
+            <w:pPr>
+              <w:jc w:val="both"/>
+              <w:rPr>
+                <w:color w:val="000000" w:themeColor="text1"/>
+                <w:lang w:val="en-GB"/>
+              </w:rPr>
+            </w:pPr>
+            <w:r>
+              <w:rPr>
+                <w:color w:val="000000" w:themeColor="text1"/>
+                <w:lang w:val="en-GB"/>
+              </w:rPr>
+              <w:t>Management</w:t>
+            </w:r>
+          </w:p>
+          <w:p>
+            <w:pPr>
+              <w:jc w:val="both"/>
+              <w:rPr>
+                <w:color w:val="000000" w:themeColor="text1"/>
+                <w:lang w:val="en-GB"/>
+              </w:rPr>
+            </w:pPr>
+            <w:r>
+              <w:rPr>
+                <w:color w:val="000000" w:themeColor="text1"/>
+                <w:lang w:val="en-GB"/>
+              </w:rPr>
+              <w:t xml:space="preserve">-Add file ref column in report form group table for xhtml file to include on data entry screen (def_rfID </w:t>
+            </w:r>
+            <w:r>
+              <w:rPr>
+                <w:color w:val="000000" w:themeColor="text1"/>
+                <w:lang w:val="en-GB"/>
+              </w:rPr>
+              <w:t xml:space="preserve">for custom entry </w:t>
+            </w:r>
+            <w:r>
+              <w:rPr>
+                <w:color w:val="000000" w:themeColor="text1"/>
+                <w:lang w:val="en-GB"/>
+              </w:rPr>
+              <w:t>and def_</w:t>
+            </w:r>
+            <w:r>
+              <w:rPr>
+                <w:color w:val="000000" w:themeColor="text1"/>
+                <w:lang w:val="en-GB"/>
+              </w:rPr>
+              <w:t>0_0 for basic entry)</w:t>
+            </w:r>
+          </w:p>
+          <w:p>
+            <w:pPr>
+              <w:jc w:val="both"/>
+              <w:rPr>
+                <w:color w:val="000000" w:themeColor="text1"/>
+                <w:lang w:val="en-GB"/>
+              </w:rPr>
+            </w:pPr>
+            <w:r>
+              <w:rPr>
+                <w:color w:val="000000" w:themeColor="text1"/>
+                <w:lang w:val="en-GB"/>
+              </w:rPr>
+              <w:t>-Add file</w:t>
+            </w:r>
+            <w:r>
+              <w:rPr>
+                <w:color w:val="000000" w:themeColor="text1"/>
+                <w:lang w:val="en-GB"/>
+              </w:rPr>
+              <w:t xml:space="preserve"> ref on report form group UI</w:t>
+            </w:r>
+          </w:p>
+          <w:p>
+            <w:pPr>
+              <w:jc w:val="both"/>
+              <w:rPr>
+                <w:color w:val="000000" w:themeColor="text1"/>
+                <w:lang w:val="en-GB"/>
+              </w:rPr>
+            </w:pPr>
+            <w:r>
+              <w:rPr>
+                <w:color w:val="000000" w:themeColor="text1"/>
+                <w:lang w:val="en-GB"/>
+              </w:rPr>
+              <w:t>-Create method to read file_name from DB to include on entry  screen</w:t>
+            </w:r>
+          </w:p>
+          <w:p>
+            <w:pPr>
+              <w:jc w:val="both"/>
+              <w:rPr>
+                <w:color w:val="000000" w:themeColor="text1"/>
+                <w:lang w:val="en-GB"/>
+              </w:rPr>
+            </w:pPr>
+            <w:r>
+              <w:rPr>
+                <w:color w:val="000000" w:themeColor="text1"/>
+                <w:lang w:val="en-GB"/>
+              </w:rPr>
+              <w:t xml:space="preserve">-Change </w:t>
+            </w:r>
+            <w:r>
+              <w:rPr>
+                <w:color w:val="000000" w:themeColor="text1"/>
+                <w:lang w:val="en-GB"/>
+              </w:rPr>
+              <w:t xml:space="preserve">parameter for </w:t>
+            </w:r>
+            <w:r>
+              <w:rPr>
+                <w:color w:val="000000" w:themeColor="text1"/>
+                <w:lang w:val="en-GB"/>
+              </w:rPr>
+              <w:t xml:space="preserve">method reading cell interface datas to </w:t>
+            </w:r>
+            <w:r>
+              <w:rPr>
+                <w:color w:val="000000" w:themeColor="text1"/>
+                <w:lang w:val="en-GB"/>
+              </w:rPr>
+              <w:t>DE code</w:t>
+            </w:r>
+          </w:p>
+        </w:tc>
+        <w:tc>
+          <w:tcPr>
+            <w:tcW w:w="2346" w:type="pct"/>
+          </w:tcPr>
+          <w:p>
+            <w:pPr>
+              <w:rPr>
+                <w:lang w:val="en-GB"/>
+              </w:rPr>
+            </w:pPr>
+            <w:r>
+              <w:rPr>
+                <w:lang w:val="en-GB"/>
+              </w:rPr>
+              <w:t>NB &amp; PA</w:t>
+            </w:r>
+          </w:p>
+          <w:p>
+            <w:pPr>
+              <w:rPr>
+                <w:lang w:val="en-GB"/>
+              </w:rPr>
             </w:pPr>
             <w:r>
               <w:rPr>
                 <w:color w:val="FF0000"/>
                 <w:lang w:val="en-GB"/>
               </w:rPr>
-              <w:t>Change implementation of report_form_entity</w:t>
-            </w:r>
-          </w:p>
-          <w:p>
-            <w:pPr>
-              <w:jc w:val="both"/>
+              <w:t>In Progress</w:t>
+            </w:r>
+          </w:p>
+        </w:tc>
+      </w:tr>
+      <w:tr>
+        <w:tc>
+          <w:tcPr>
+            <w:tcW w:w="278" w:type="pct"/>
+          </w:tcPr>
+          <w:p>
+            <w:pPr>
+              <w:rPr>
+                <w:lang w:val="en-GB"/>
+              </w:rPr>
+            </w:pPr>
+            <w:r>
+              <w:rPr>
+                <w:lang w:val="en-GB"/>
+              </w:rPr>
+              <w:t>17</w:t>
+            </w:r>
+          </w:p>
+        </w:tc>
+        <w:tc>
+          <w:tcPr>
+            <w:tcW w:w="2376" w:type="pct"/>
+          </w:tcPr>
+          <w:p>
+            <w:pPr>
+              <w:jc w:val="both"/>
+              <w:rPr>
+                <w:color w:val="000000" w:themeColor="text1"/>
+                <w:lang w:val="en-GB"/>
+              </w:rPr>
+            </w:pPr>
+            <w:r>
+              <w:rPr>
+                <w:color w:val="000000" w:themeColor="text1"/>
+                <w:lang w:val="en-GB"/>
+              </w:rPr>
+              <w:t xml:space="preserve">While </w:t>
+            </w:r>
+            <w:r>
+              <w:rPr>
+                <w:color w:val="000000" w:themeColor="text1"/>
+                <w:lang w:val="en-GB"/>
+              </w:rPr>
+              <w:t>Including generated RF html to xhtml</w:t>
+            </w:r>
+          </w:p>
+          <w:p>
+            <w:pPr>
+              <w:jc w:val="both"/>
+              <w:rPr>
+                <w:color w:val="000000" w:themeColor="text1"/>
+                <w:lang w:val="en-GB"/>
+              </w:rPr>
+            </w:pPr>
+            <w:r>
+              <w:rPr>
+                <w:color w:val="000000" w:themeColor="text1"/>
+                <w:lang w:val="en-GB"/>
+              </w:rPr>
+              <w:t>-Ensure to add double quotes on</w:t>
+            </w:r>
+            <w:r>
+              <w:rPr>
+                <w:color w:val="000000" w:themeColor="text1"/>
+                <w:lang w:val="en-GB"/>
+              </w:rPr>
+              <w:t xml:space="preserve"> values of </w:t>
+            </w:r>
+            <w:r>
+              <w:rPr>
+                <w:color w:val="000000" w:themeColor="text1"/>
+                <w:lang w:val="en-GB"/>
+              </w:rPr>
+              <w:t xml:space="preserve"> (colspan, rowspan, size, allign</w:t>
+            </w:r>
+            <w:r>
+              <w:rPr>
+                <w:color w:val="000000" w:themeColor="text1"/>
+                <w:lang w:val="en-GB"/>
+              </w:rPr>
+              <w:t>)</w:t>
+            </w:r>
+          </w:p>
+          <w:p>
+            <w:pPr>
+              <w:jc w:val="both"/>
+              <w:rPr>
+                <w:color w:val="000000" w:themeColor="text1"/>
+                <w:lang w:val="en-GB"/>
+              </w:rPr>
+            </w:pPr>
+            <w:r>
+              <w:rPr>
+                <w:color w:val="000000" w:themeColor="text1"/>
+                <w:lang w:val="en-GB"/>
+              </w:rPr>
+              <w:t>-Replicate RF design for OTC on other RFs</w:t>
+            </w:r>
+          </w:p>
+        </w:tc>
+        <w:tc>
+          <w:tcPr>
+            <w:tcW w:w="2346" w:type="pct"/>
+          </w:tcPr>
+          <w:p>
+            <w:pPr>
+              <w:rPr>
+                <w:lang w:val="en-GB"/>
+              </w:rPr>
+            </w:pPr>
+            <w:r>
+              <w:rPr>
+                <w:lang w:val="en-GB"/>
+              </w:rPr>
+              <w:t>NB &amp; PA</w:t>
+            </w:r>
+          </w:p>
+          <w:p>
+            <w:pPr>
+              <w:rPr>
+                <w:lang w:val="en-GB"/>
+              </w:rPr>
+            </w:pPr>
+            <w:r>
               <w:rPr>
                 <w:color w:val="FF0000"/>
                 <w:lang w:val="en-GB"/>
               </w:rPr>
+              <w:t>In Progress</w:t>
+            </w:r>
+          </w:p>
+        </w:tc>
+      </w:tr>
+      <w:tr>
+        <w:tc>
+          <w:tcPr>
+            <w:tcW w:w="278" w:type="pct"/>
+          </w:tcPr>
+          <w:p>
+            <w:pPr>
+              <w:rPr>
+                <w:lang w:val="en-GB"/>
+              </w:rPr>
+            </w:pPr>
+            <w:r>
+              <w:rPr>
+                <w:lang w:val="en-GB"/>
+              </w:rPr>
+              <w:t>18</w:t>
+            </w:r>
+          </w:p>
+        </w:tc>
+        <w:tc>
+          <w:tcPr>
+            <w:tcW w:w="2376" w:type="pct"/>
+          </w:tcPr>
+          <w:p>
+            <w:pPr>
+              <w:jc w:val="both"/>
+              <w:rPr>
+                <w:color w:val="000000" w:themeColor="text1"/>
+                <w:lang w:val="en-GB"/>
+              </w:rPr>
+            </w:pPr>
+            <w:r>
+              <w:rPr>
+                <w:color w:val="000000" w:themeColor="text1"/>
+                <w:lang w:val="en-GB"/>
+              </w:rPr>
+              <w:t>Enable edit window for admin users only</w:t>
+            </w:r>
+          </w:p>
+        </w:tc>
+        <w:tc>
+          <w:tcPr>
+            <w:tcW w:w="2346" w:type="pct"/>
+          </w:tcPr>
+          <w:p>
+            <w:pPr>
+              <w:rPr>
+                <w:lang w:val="en-GB"/>
+              </w:rPr>
+            </w:pPr>
+            <w:r>
+              <w:rPr>
+                <w:lang w:val="en-GB"/>
+              </w:rPr>
+              <w:t>NB &amp; PA</w:t>
+            </w:r>
+          </w:p>
+          <w:p>
+            <w:pPr>
+              <w:rPr>
+                <w:lang w:val="en-GB"/>
+              </w:rPr>
             </w:pPr>
             <w:r>
               <w:rPr>
                 <w:color w:val="FF0000"/>
                 <w:lang w:val="en-GB"/>
               </w:rPr>
-              <w:t xml:space="preserve">  -if report_form_entity is empty, impl</w:t>
+              <w:t>In Progress</w:t>
+            </w:r>
+          </w:p>
+        </w:tc>
+      </w:tr>
+      <w:tr>
+        <w:tc>
+          <w:tcPr>
+            <w:tcW w:w="278" w:type="pct"/>
+          </w:tcPr>
+          <w:p>
+            <w:pPr>
+              <w:rPr>
+                <w:lang w:val="en-GB"/>
+              </w:rPr>
+            </w:pPr>
+            <w:r>
+              <w:rPr>
+                <w:lang w:val="en-GB"/>
+              </w:rPr>
+              <w:t>19</w:t>
+            </w:r>
+          </w:p>
+        </w:tc>
+        <w:tc>
+          <w:tcPr>
+            <w:tcW w:w="2376" w:type="pct"/>
+          </w:tcPr>
+          <w:p>
+            <w:pPr>
+              <w:jc w:val="both"/>
+              <w:rPr>
+                <w:color w:val="000000" w:themeColor="text1"/>
+                <w:lang w:val="en-GB"/>
+              </w:rPr>
+            </w:pPr>
+            <w:r>
+              <w:rPr>
+                <w:color w:val="000000" w:themeColor="text1"/>
+                <w:lang w:val="en-GB"/>
+              </w:rPr>
+              <w:t>Change Mobile App User Access scope</w:t>
+            </w:r>
+          </w:p>
+          <w:p>
+            <w:pPr>
+              <w:jc w:val="both"/>
+              <w:rPr>
+                <w:color w:val="000000" w:themeColor="text1"/>
+                <w:lang w:val="en-GB"/>
+              </w:rPr>
+            </w:pPr>
+            <w:r>
+              <w:rPr>
+                <w:color w:val="000000" w:themeColor="text1"/>
+                <w:lang w:val="en-GB"/>
+              </w:rPr>
+              <w:t>-Select entity if same user assigned to more than one entity type</w:t>
+            </w:r>
+            <w:r>
+              <w:rPr>
+                <w:color w:val="000000" w:themeColor="text1"/>
+                <w:lang w:val="en-GB"/>
+              </w:rPr>
+              <w:t xml:space="preserve"> </w:t>
+            </w:r>
+          </w:p>
+        </w:tc>
+        <w:tc>
+          <w:tcPr>
+            <w:tcW w:w="2346" w:type="pct"/>
+          </w:tcPr>
+          <w:p>
+            <w:pPr>
+              <w:rPr>
+                <w:lang w:val="en-GB"/>
+              </w:rPr>
+            </w:pPr>
+            <w:r>
+              <w:rPr>
+                <w:lang w:val="en-GB"/>
+              </w:rPr>
+              <w:t>PA</w:t>
+            </w:r>
+          </w:p>
+          <w:p>
+            <w:pPr>
+              <w:rPr>
+                <w:lang w:val="en-GB"/>
+              </w:rPr>
+            </w:pPr>
+            <w:r>
+              <w:rPr>
+                <w:color w:val="FF0000"/>
+                <w:lang w:val="en-GB"/>
+              </w:rPr>
+              <w:t>In Progress</w:t>
             </w:r>
             <w:bookmarkStart w:id="0" w:name="_GoBack"/>
             <w:bookmarkEnd w:id="0"/>
-            <w:r>
-              <w:rPr>
-                <w:color w:val="FF0000"/>
-                <w:lang w:val="en-GB"/>
-              </w:rPr>
-              <w:t>ies all       facilities report on that report form</w:t>
-            </w:r>
-          </w:p>
-          <w:p>
-            <w:pPr>
-              <w:jc w:val="both"/>
-              <w:rPr>
-                <w:lang w:val="en-GB"/>
-              </w:rPr>
-            </w:pPr>
-            <w:r>
-              <w:rPr>
-                <w:color w:val="FF0000"/>
-                <w:lang w:val="en-GB"/>
-              </w:rPr>
-              <w:t xml:space="preserve">  -If </w:t>
-            </w:r>
-            <w:r>
-              <w:rPr>
-                <w:color w:val="FF0000"/>
-                <w:lang w:val="en-GB"/>
-              </w:rPr>
-              <w:t>report_form_entity</w:t>
-            </w:r>
-            <w:r>
-              <w:rPr>
-                <w:color w:val="FF0000"/>
-                <w:lang w:val="en-GB"/>
-              </w:rPr>
-              <w:t xml:space="preserve"> not empty, only entities here allowed to report on that form</w:t>
-            </w:r>
-          </w:p>
-        </w:tc>
-        <w:tc>
-          <w:tcPr>
-            <w:tcW w:w="2434" w:type="pct"/>
-          </w:tcPr>
-          <w:p>
-            <w:pPr>
-              <w:rPr>
-                <w:lang w:val="en-GB"/>
-              </w:rPr>
-            </w:pPr>
-            <w:r>
-              <w:rPr>
-                <w:lang w:val="en-GB"/>
-              </w:rPr>
-              <w:t>NB &amp; PA</w:t>
-            </w:r>
           </w:p>
         </w:tc>
       </w:tr>
@@ -2643,11 +3316,126 @@
       </w:pPr>
     </w:lvl>
   </w:abstractNum>
+  <w:abstractNum w:abstractNumId="2" w15:restartNumberingAfterBreak="0">
+    <w:nsid w:val="6C106F89"/>
+    <w:multiLevelType w:val="hybridMultilevel"/>
+    <w:tmpl w:val="AB94BDB0"/>
+    <w:lvl w:ilvl="0" w:tplc="00504A96">
+      <w:numFmt w:val="bullet"/>
+      <w:lvlText w:val="-"/>
+      <w:lvlJc w:val="left"/>
+      <w:pPr>
+        <w:ind w:left="720" w:hanging="360"/>
+      </w:pPr>
+      <w:rPr>
+        <w:rFonts w:ascii="Calibri" w:eastAsiaTheme="minorHAnsi" w:hAnsi="Calibri" w:cs="Calibri" w:hint="default"/>
+      </w:rPr>
+    </w:lvl>
+    <w:lvl w:ilvl="1" w:tplc="04090003" w:tentative="1">
+      <w:start w:val="1"/>
+      <w:numFmt w:val="bullet"/>
+      <w:lvlText w:val="o"/>
+      <w:lvlJc w:val="left"/>
+      <w:pPr>
+        <w:ind w:left="1440" w:hanging="360"/>
+      </w:pPr>
+      <w:rPr>
+        <w:rFonts w:ascii="Courier New" w:hAnsi="Courier New" w:cs="Courier New" w:hint="default"/>
+      </w:rPr>
+    </w:lvl>
+    <w:lvl w:ilvl="2" w:tplc="04090005" w:tentative="1">
+      <w:start w:val="1"/>
+      <w:numFmt w:val="bullet"/>
+      <w:lvlText w:val=""/>
+      <w:lvlJc w:val="left"/>
+      <w:pPr>
+        <w:ind w:left="2160" w:hanging="360"/>
+      </w:pPr>
+      <w:rPr>
+        <w:rFonts w:ascii="Wingdings" w:hAnsi="Wingdings" w:hint="default"/>
+      </w:rPr>
+    </w:lvl>
+    <w:lvl w:ilvl="3" w:tplc="04090001" w:tentative="1">
+      <w:start w:val="1"/>
+      <w:numFmt w:val="bullet"/>
+      <w:lvlText w:val=""/>
+      <w:lvlJc w:val="left"/>
+      <w:pPr>
+        <w:ind w:left="2880" w:hanging="360"/>
+      </w:pPr>
+      <w:rPr>
+        <w:rFonts w:ascii="Symbol" w:hAnsi="Symbol" w:hint="default"/>
+      </w:rPr>
+    </w:lvl>
+    <w:lvl w:ilvl="4" w:tplc="04090003" w:tentative="1">
+      <w:start w:val="1"/>
+      <w:numFmt w:val="bullet"/>
+      <w:lvlText w:val="o"/>
+      <w:lvlJc w:val="left"/>
+      <w:pPr>
+        <w:ind w:left="3600" w:hanging="360"/>
+      </w:pPr>
+      <w:rPr>
+        <w:rFonts w:ascii="Courier New" w:hAnsi="Courier New" w:cs="Courier New" w:hint="default"/>
+      </w:rPr>
+    </w:lvl>
+    <w:lvl w:ilvl="5" w:tplc="04090005" w:tentative="1">
+      <w:start w:val="1"/>
+      <w:numFmt w:val="bullet"/>
+      <w:lvlText w:val=""/>
+      <w:lvlJc w:val="left"/>
+      <w:pPr>
+        <w:ind w:left="4320" w:hanging="360"/>
+      </w:pPr>
+      <w:rPr>
+        <w:rFonts w:ascii="Wingdings" w:hAnsi="Wingdings" w:hint="default"/>
+      </w:rPr>
+    </w:lvl>
+    <w:lvl w:ilvl="6" w:tplc="04090001" w:tentative="1">
+      <w:start w:val="1"/>
+      <w:numFmt w:val="bullet"/>
+      <w:lvlText w:val=""/>
+      <w:lvlJc w:val="left"/>
+      <w:pPr>
+        <w:ind w:left="5040" w:hanging="360"/>
+      </w:pPr>
+      <w:rPr>
+        <w:rFonts w:ascii="Symbol" w:hAnsi="Symbol" w:hint="default"/>
+      </w:rPr>
+    </w:lvl>
+    <w:lvl w:ilvl="7" w:tplc="04090003" w:tentative="1">
+      <w:start w:val="1"/>
+      <w:numFmt w:val="bullet"/>
+      <w:lvlText w:val="o"/>
+      <w:lvlJc w:val="left"/>
+      <w:pPr>
+        <w:ind w:left="5760" w:hanging="360"/>
+      </w:pPr>
+      <w:rPr>
+        <w:rFonts w:ascii="Courier New" w:hAnsi="Courier New" w:cs="Courier New" w:hint="default"/>
+      </w:rPr>
+    </w:lvl>
+    <w:lvl w:ilvl="8" w:tplc="04090005" w:tentative="1">
+      <w:start w:val="1"/>
+      <w:numFmt w:val="bullet"/>
+      <w:lvlText w:val=""/>
+      <w:lvlJc w:val="left"/>
+      <w:pPr>
+        <w:ind w:left="6480" w:hanging="360"/>
+      </w:pPr>
+      <w:rPr>
+        <w:rFonts w:ascii="Wingdings" w:hAnsi="Wingdings" w:hint="default"/>
+      </w:rPr>
+    </w:lvl>
+  </w:abstractNum>
   <w:num w:numId="1">
     <w:abstractNumId w:val="0"/>
   </w:num>
   <w:num w:numId="2">
     <w:abstractNumId w:val="1"/>
+  </w:num>
+  <w:num w:numId="3">
+    <w:abstractNumId w:val="2"/>
   </w:num>
 </w:numbering>
 </file>

</xml_diff>

<commit_message>
Added getDe_Form() for custom entry
</commit_message>
<xml_diff>
--- a/vpproject/Tasks.docx
+++ b/vpproject/Tasks.docx
@@ -2625,10 +2625,10 @@
             </w:pPr>
             <w:r>
               <w:rPr>
-                <w:color w:val="FF0000"/>
-                <w:lang w:val="en-GB"/>
-              </w:rPr>
-              <w:t>In Progress</w:t>
+                <w:color w:val="00B050"/>
+                <w:lang w:val="en-GB"/>
+              </w:rPr>
+              <w:t>Completed</w:t>
             </w:r>
           </w:p>
         </w:tc>
@@ -2806,15 +2806,60 @@
           <w:p>
             <w:pPr>
               <w:rPr>
-                <w:lang w:val="en-GB"/>
-              </w:rPr>
-            </w:pPr>
-            <w:r>
-              <w:rPr>
-                <w:color w:val="FF0000"/>
-                <w:lang w:val="en-GB"/>
-              </w:rPr>
-              <w:t>In Progress</w:t>
+                <w:color w:val="00B050"/>
+                <w:lang w:val="en-GB"/>
+              </w:rPr>
+            </w:pPr>
+            <w:r>
+              <w:rPr>
+                <w:color w:val="00B050"/>
+                <w:lang w:val="en-GB"/>
+              </w:rPr>
+              <w:t>Completed</w:t>
+            </w:r>
+          </w:p>
+          <w:p>
+            <w:pPr>
+              <w:rPr>
+                <w:color w:val="00B050"/>
+                <w:lang w:val="en-GB"/>
+              </w:rPr>
+            </w:pPr>
+            <w:r>
+              <w:rPr>
+                <w:color w:val="00B050"/>
+                <w:lang w:val="en-GB"/>
+              </w:rPr>
+              <w:t>--Added getDe_Form()</w:t>
+            </w:r>
+          </w:p>
+          <w:p>
+            <w:pPr>
+              <w:rPr>
+                <w:color w:val="00B050"/>
+                <w:lang w:val="en-GB"/>
+              </w:rPr>
+            </w:pPr>
+            <w:r>
+              <w:rPr>
+                <w:color w:val="00B050"/>
+                <w:lang w:val="en-GB"/>
+              </w:rPr>
+              <w:t>--Added Def_Name on Report Form Group UI</w:t>
+            </w:r>
+          </w:p>
+          <w:p>
+            <w:pPr>
+              <w:rPr>
+                <w:lang w:val="en-GB"/>
+              </w:rPr>
+            </w:pPr>
+            <w:r>
+              <w:rPr>
+                <w:color w:val="00B050"/>
+                <w:lang w:val="en-GB"/>
+              </w:rPr>
+              <w:t>--Changed parameter for getInterface_dataCell() to DE code</w:t>
             </w:r>
           </w:p>
         </w:tc>
@@ -2939,15 +2984,45 @@
           <w:p>
             <w:pPr>
               <w:rPr>
-                <w:lang w:val="en-GB"/>
-              </w:rPr>
-            </w:pPr>
-            <w:r>
-              <w:rPr>
-                <w:color w:val="FF0000"/>
-                <w:lang w:val="en-GB"/>
-              </w:rPr>
-              <w:t>In Progress</w:t>
+                <w:color w:val="00B050"/>
+                <w:lang w:val="en-GB"/>
+              </w:rPr>
+            </w:pPr>
+            <w:r>
+              <w:rPr>
+                <w:color w:val="00B050"/>
+                <w:lang w:val="en-GB"/>
+              </w:rPr>
+              <w:t>Added Custom Entry for</w:t>
+            </w:r>
+          </w:p>
+          <w:p>
+            <w:pPr>
+              <w:rPr>
+                <w:color w:val="00B050"/>
+                <w:lang w:val="en-GB"/>
+              </w:rPr>
+            </w:pPr>
+            <w:r>
+              <w:rPr>
+                <w:color w:val="00B050"/>
+                <w:lang w:val="en-GB"/>
+              </w:rPr>
+              <w:t>--Family Support Group</w:t>
+            </w:r>
+          </w:p>
+          <w:p>
+            <w:pPr>
+              <w:rPr>
+                <w:lang w:val="en-GB"/>
+              </w:rPr>
+            </w:pPr>
+            <w:r>
+              <w:rPr>
+                <w:color w:val="00B050"/>
+                <w:lang w:val="en-GB"/>
+              </w:rPr>
+              <w:t>--Gender Based Violence</w:t>
             </w:r>
           </w:p>
         </w:tc>

</xml_diff>

<commit_message>
--Updated more Custom Data Entry screens
</commit_message>
<xml_diff>
--- a/vpproject/Tasks.docx
+++ b/vpproject/Tasks.docx
@@ -3188,18 +3188,174 @@
             </w:pPr>
             <w:r>
               <w:rPr>
+                <w:color w:val="00B050"/>
+                <w:lang w:val="en-GB"/>
+              </w:rPr>
+              <w:t>Completed</w:t>
+            </w:r>
+          </w:p>
+        </w:tc>
+      </w:tr>
+      <w:tr>
+        <w:tc>
+          <w:tcPr>
+            <w:tcW w:w="278" w:type="pct"/>
+          </w:tcPr>
+          <w:p>
+            <w:pPr>
+              <w:rPr>
+                <w:lang w:val="en-GB"/>
+              </w:rPr>
+            </w:pPr>
+            <w:r>
+              <w:rPr>
+                <w:lang w:val="en-GB"/>
+              </w:rPr>
+              <w:t>20</w:t>
+            </w:r>
+          </w:p>
+        </w:tc>
+        <w:tc>
+          <w:tcPr>
+            <w:tcW w:w="2376" w:type="pct"/>
+          </w:tcPr>
+          <w:p>
+            <w:pPr>
+              <w:jc w:val="both"/>
+              <w:rPr>
+                <w:color w:val="000000" w:themeColor="text1"/>
+                <w:lang w:val="en-GB"/>
+              </w:rPr>
+            </w:pPr>
+            <w:r>
+              <w:rPr>
+                <w:color w:val="000000" w:themeColor="text1"/>
+                <w:lang w:val="en-GB"/>
+              </w:rPr>
+              <w:t>Slow speed on Data Pivoting when viewing reports</w:t>
+            </w:r>
+          </w:p>
+          <w:p>
+            <w:pPr>
+              <w:jc w:val="both"/>
+              <w:rPr>
+                <w:color w:val="000000" w:themeColor="text1"/>
+                <w:lang w:val="en-GB"/>
+              </w:rPr>
+            </w:pPr>
+          </w:p>
+        </w:tc>
+        <w:tc>
+          <w:tcPr>
+            <w:tcW w:w="2346" w:type="pct"/>
+          </w:tcPr>
+          <w:p>
+            <w:pPr>
+              <w:rPr>
+                <w:lang w:val="en-GB"/>
+              </w:rPr>
+            </w:pPr>
+            <w:r>
+              <w:rPr>
+                <w:lang w:val="en-GB"/>
+              </w:rPr>
+              <w:t>NB</w:t>
+            </w:r>
+          </w:p>
+          <w:p>
+            <w:pPr>
+              <w:rPr>
+                <w:lang w:val="en-GB"/>
+              </w:rPr>
+            </w:pPr>
+            <w:r>
+              <w:rPr>
                 <w:color w:val="FF0000"/>
                 <w:lang w:val="en-GB"/>
               </w:rPr>
-              <w:t>In Progress</w:t>
-            </w:r>
-            <w:bookmarkStart w:id="0" w:name="_GoBack"/>
-            <w:bookmarkEnd w:id="0"/>
+              <w:t>Pending</w:t>
+            </w:r>
+          </w:p>
+        </w:tc>
+      </w:tr>
+      <w:tr>
+        <w:tc>
+          <w:tcPr>
+            <w:tcW w:w="278" w:type="pct"/>
+          </w:tcPr>
+          <w:p>
+            <w:pPr>
+              <w:rPr>
+                <w:lang w:val="en-GB"/>
+              </w:rPr>
+            </w:pPr>
+            <w:r>
+              <w:rPr>
+                <w:lang w:val="en-GB"/>
+              </w:rPr>
+              <w:t>21</w:t>
+            </w:r>
+          </w:p>
+        </w:tc>
+        <w:tc>
+          <w:tcPr>
+            <w:tcW w:w="2376" w:type="pct"/>
+          </w:tcPr>
+          <w:p>
+            <w:pPr>
+              <w:jc w:val="both"/>
+              <w:rPr>
+                <w:color w:val="000000" w:themeColor="text1"/>
+                <w:lang w:val="en-GB"/>
+              </w:rPr>
+            </w:pPr>
+            <w:r>
+              <w:rPr>
+                <w:color w:val="000000" w:themeColor="text1"/>
+                <w:lang w:val="en-GB"/>
+              </w:rPr>
+              <w:t>View/Edit existing data</w:t>
+            </w:r>
+          </w:p>
+        </w:tc>
+        <w:tc>
+          <w:tcPr>
+            <w:tcW w:w="2346" w:type="pct"/>
+          </w:tcPr>
+          <w:p>
+            <w:pPr>
+              <w:rPr>
+                <w:lang w:val="en-GB"/>
+              </w:rPr>
+            </w:pPr>
+            <w:r>
+              <w:rPr>
+                <w:lang w:val="en-GB"/>
+              </w:rPr>
+              <w:t>NB &amp; PA</w:t>
+            </w:r>
+          </w:p>
+          <w:p>
+            <w:pPr>
+              <w:rPr>
+                <w:lang w:val="en-GB"/>
+              </w:rPr>
+            </w:pPr>
+            <w:r>
+              <w:rPr>
+                <w:color w:val="FF0000"/>
+                <w:lang w:val="en-GB"/>
+              </w:rPr>
+              <w:t>Pending</w:t>
+            </w:r>
           </w:p>
         </w:tc>
       </w:tr>
     </w:tbl>
-    <w:p/>
+    <w:p>
+      <w:bookmarkStart w:id="0" w:name="_GoBack"/>
+      <w:bookmarkEnd w:id="0"/>
+    </w:p>
     <w:p>
       <w:pPr>
         <w:rPr>
@@ -3220,6 +3376,118 @@
 <file path=word/numbering.xml><?xml version="1.0" encoding="utf-8"?>
 <w:numbering xmlns:wpc="http://schemas.microsoft.com/office/word/2010/wordprocessingCanvas" xmlns:mc="http://schemas.openxmlformats.org/markup-compatibility/2006" xmlns:o="urn:schemas-microsoft-com:office:office" xmlns:r="http://schemas.openxmlformats.org/officeDocument/2006/relationships" xmlns:m="http://schemas.openxmlformats.org/officeDocument/2006/math" xmlns:v="urn:schemas-microsoft-com:vml" xmlns:wp14="http://schemas.microsoft.com/office/word/2010/wordprocessingDrawing" xmlns:wp="http://schemas.openxmlformats.org/drawingml/2006/wordprocessingDrawing" xmlns:w10="urn:schemas-microsoft-com:office:word" xmlns:w="http://schemas.openxmlformats.org/wordprocessingml/2006/main" xmlns:w14="http://schemas.microsoft.com/office/word/2010/wordml" xmlns:w15="http://schemas.microsoft.com/office/word/2012/wordml" xmlns:wpg="http://schemas.microsoft.com/office/word/2010/wordprocessingGroup" xmlns:wpi="http://schemas.microsoft.com/office/word/2010/wordprocessingInk" xmlns:wne="http://schemas.microsoft.com/office/word/2006/wordml" xmlns:wps="http://schemas.microsoft.com/office/word/2010/wordprocessingShape" mc:Ignorable="w14 w15 wp14">
   <w:abstractNum w:abstractNumId="0" w15:restartNumberingAfterBreak="0">
+    <w:nsid w:val="11AE68A9"/>
+    <w:multiLevelType w:val="hybridMultilevel"/>
+    <w:tmpl w:val="20A82446"/>
+    <w:lvl w:ilvl="0" w:tplc="AC1A004E">
+      <w:numFmt w:val="bullet"/>
+      <w:lvlText w:val="-"/>
+      <w:lvlJc w:val="left"/>
+      <w:pPr>
+        <w:ind w:left="720" w:hanging="360"/>
+      </w:pPr>
+      <w:rPr>
+        <w:rFonts w:ascii="Calibri" w:eastAsiaTheme="minorHAnsi" w:hAnsi="Calibri" w:cs="Calibri" w:hint="default"/>
+      </w:rPr>
+    </w:lvl>
+    <w:lvl w:ilvl="1" w:tplc="04090003" w:tentative="1">
+      <w:start w:val="1"/>
+      <w:numFmt w:val="bullet"/>
+      <w:lvlText w:val="o"/>
+      <w:lvlJc w:val="left"/>
+      <w:pPr>
+        <w:ind w:left="1440" w:hanging="360"/>
+      </w:pPr>
+      <w:rPr>
+        <w:rFonts w:ascii="Courier New" w:hAnsi="Courier New" w:cs="Courier New" w:hint="default"/>
+      </w:rPr>
+    </w:lvl>
+    <w:lvl w:ilvl="2" w:tplc="04090005" w:tentative="1">
+      <w:start w:val="1"/>
+      <w:numFmt w:val="bullet"/>
+      <w:lvlText w:val=""/>
+      <w:lvlJc w:val="left"/>
+      <w:pPr>
+        <w:ind w:left="2160" w:hanging="360"/>
+      </w:pPr>
+      <w:rPr>
+        <w:rFonts w:ascii="Wingdings" w:hAnsi="Wingdings" w:hint="default"/>
+      </w:rPr>
+    </w:lvl>
+    <w:lvl w:ilvl="3" w:tplc="04090001" w:tentative="1">
+      <w:start w:val="1"/>
+      <w:numFmt w:val="bullet"/>
+      <w:lvlText w:val=""/>
+      <w:lvlJc w:val="left"/>
+      <w:pPr>
+        <w:ind w:left="2880" w:hanging="360"/>
+      </w:pPr>
+      <w:rPr>
+        <w:rFonts w:ascii="Symbol" w:hAnsi="Symbol" w:hint="default"/>
+      </w:rPr>
+    </w:lvl>
+    <w:lvl w:ilvl="4" w:tplc="04090003" w:tentative="1">
+      <w:start w:val="1"/>
+      <w:numFmt w:val="bullet"/>
+      <w:lvlText w:val="o"/>
+      <w:lvlJc w:val="left"/>
+      <w:pPr>
+        <w:ind w:left="3600" w:hanging="360"/>
+      </w:pPr>
+      <w:rPr>
+        <w:rFonts w:ascii="Courier New" w:hAnsi="Courier New" w:cs="Courier New" w:hint="default"/>
+      </w:rPr>
+    </w:lvl>
+    <w:lvl w:ilvl="5" w:tplc="04090005" w:tentative="1">
+      <w:start w:val="1"/>
+      <w:numFmt w:val="bullet"/>
+      <w:lvlText w:val=""/>
+      <w:lvlJc w:val="left"/>
+      <w:pPr>
+        <w:ind w:left="4320" w:hanging="360"/>
+      </w:pPr>
+      <w:rPr>
+        <w:rFonts w:ascii="Wingdings" w:hAnsi="Wingdings" w:hint="default"/>
+      </w:rPr>
+    </w:lvl>
+    <w:lvl w:ilvl="6" w:tplc="04090001" w:tentative="1">
+      <w:start w:val="1"/>
+      <w:numFmt w:val="bullet"/>
+      <w:lvlText w:val=""/>
+      <w:lvlJc w:val="left"/>
+      <w:pPr>
+        <w:ind w:left="5040" w:hanging="360"/>
+      </w:pPr>
+      <w:rPr>
+        <w:rFonts w:ascii="Symbol" w:hAnsi="Symbol" w:hint="default"/>
+      </w:rPr>
+    </w:lvl>
+    <w:lvl w:ilvl="7" w:tplc="04090003" w:tentative="1">
+      <w:start w:val="1"/>
+      <w:numFmt w:val="bullet"/>
+      <w:lvlText w:val="o"/>
+      <w:lvlJc w:val="left"/>
+      <w:pPr>
+        <w:ind w:left="5760" w:hanging="360"/>
+      </w:pPr>
+      <w:rPr>
+        <w:rFonts w:ascii="Courier New" w:hAnsi="Courier New" w:cs="Courier New" w:hint="default"/>
+      </w:rPr>
+    </w:lvl>
+    <w:lvl w:ilvl="8" w:tplc="04090005" w:tentative="1">
+      <w:start w:val="1"/>
+      <w:numFmt w:val="bullet"/>
+      <w:lvlText w:val=""/>
+      <w:lvlJc w:val="left"/>
+      <w:pPr>
+        <w:ind w:left="6480" w:hanging="360"/>
+      </w:pPr>
+      <w:rPr>
+        <w:rFonts w:ascii="Wingdings" w:hAnsi="Wingdings" w:hint="default"/>
+      </w:rPr>
+    </w:lvl>
+  </w:abstractNum>
+  <w:abstractNum w:abstractNumId="1" w15:restartNumberingAfterBreak="0">
     <w:nsid w:val="2A2D3467"/>
     <w:multiLevelType w:val="hybridMultilevel"/>
     <w:tmpl w:val="0458EDA8"/>
@@ -3305,7 +3573,7 @@
       </w:pPr>
     </w:lvl>
   </w:abstractNum>
-  <w:abstractNum w:abstractNumId="1" w15:restartNumberingAfterBreak="0">
+  <w:abstractNum w:abstractNumId="2" w15:restartNumberingAfterBreak="0">
     <w:nsid w:val="3E74357E"/>
     <w:multiLevelType w:val="hybridMultilevel"/>
     <w:tmpl w:val="CE760FFC"/>
@@ -3391,7 +3659,7 @@
       </w:pPr>
     </w:lvl>
   </w:abstractNum>
-  <w:abstractNum w:abstractNumId="2" w15:restartNumberingAfterBreak="0">
+  <w:abstractNum w:abstractNumId="3" w15:restartNumberingAfterBreak="0">
     <w:nsid w:val="6C106F89"/>
     <w:multiLevelType w:val="hybridMultilevel"/>
     <w:tmpl w:val="AB94BDB0"/>
@@ -3504,13 +3772,16 @@
     </w:lvl>
   </w:abstractNum>
   <w:num w:numId="1">
-    <w:abstractNumId w:val="0"/>
+    <w:abstractNumId w:val="1"/>
   </w:num>
   <w:num w:numId="2">
-    <w:abstractNumId w:val="1"/>
+    <w:abstractNumId w:val="2"/>
   </w:num>
   <w:num w:numId="3">
-    <w:abstractNumId w:val="2"/>
+    <w:abstractNumId w:val="3"/>
+  </w:num>
+  <w:num w:numId="4">
+    <w:abstractNumId w:val="0"/>
   </w:num>
 </w:numbering>
 </file>

</xml_diff>

<commit_message>
Added Entry screen for Refferral Tracking form
</commit_message>
<xml_diff>
--- a/vpproject/Tasks.docx
+++ b/vpproject/Tasks.docx
@@ -3351,11 +3351,99 @@
           </w:p>
         </w:tc>
       </w:tr>
+      <w:tr>
+        <w:tc>
+          <w:tcPr>
+            <w:tcW w:w="278" w:type="pct"/>
+          </w:tcPr>
+          <w:p>
+            <w:pPr>
+              <w:rPr>
+                <w:lang w:val="en-GB"/>
+              </w:rPr>
+            </w:pPr>
+            <w:r>
+              <w:rPr>
+                <w:lang w:val="en-GB"/>
+              </w:rPr>
+              <w:t>22</w:t>
+            </w:r>
+          </w:p>
+        </w:tc>
+        <w:tc>
+          <w:tcPr>
+            <w:tcW w:w="2376" w:type="pct"/>
+          </w:tcPr>
+          <w:p>
+            <w:pPr>
+              <w:jc w:val="both"/>
+              <w:rPr>
+                <w:color w:val="000000" w:themeColor="text1"/>
+                <w:lang w:val="en-GB"/>
+              </w:rPr>
+            </w:pPr>
+            <w:proofErr w:type="spellStart"/>
+            <w:r>
+              <w:rPr>
+                <w:color w:val="000000" w:themeColor="text1"/>
+                <w:lang w:val="en-GB"/>
+              </w:rPr>
+              <w:t>Inialize</w:t>
+            </w:r>
+            <w:proofErr w:type="spellEnd"/>
+            <w:r>
+              <w:rPr>
+                <w:color w:val="000000" w:themeColor="text1"/>
+                <w:lang w:val="en-GB"/>
+              </w:rPr>
+              <w:t xml:space="preserve"> patient level entry screen to at least</w:t>
+            </w:r>
+            <w:bookmarkStart w:id="0" w:name="_GoBack"/>
+            <w:bookmarkEnd w:id="0"/>
+            <w:r>
+              <w:rPr>
+                <w:color w:val="000000" w:themeColor="text1"/>
+                <w:lang w:val="en-GB"/>
+              </w:rPr>
+              <w:t xml:space="preserve"> 5 rows</w:t>
+            </w:r>
+          </w:p>
+        </w:tc>
+        <w:tc>
+          <w:tcPr>
+            <w:tcW w:w="2346" w:type="pct"/>
+          </w:tcPr>
+          <w:p>
+            <w:pPr>
+              <w:rPr>
+                <w:lang w:val="en-GB"/>
+              </w:rPr>
+            </w:pPr>
+            <w:r>
+              <w:rPr>
+                <w:lang w:val="en-GB"/>
+              </w:rPr>
+              <w:t>NB &amp; PA</w:t>
+            </w:r>
+          </w:p>
+          <w:p>
+            <w:pPr>
+              <w:rPr>
+                <w:lang w:val="en-GB"/>
+              </w:rPr>
+            </w:pPr>
+            <w:r>
+              <w:rPr>
+                <w:color w:val="FF0000"/>
+                <w:lang w:val="en-GB"/>
+              </w:rPr>
+              <w:t>Pending</w:t>
+            </w:r>
+          </w:p>
+        </w:tc>
+      </w:tr>
     </w:tbl>
-    <w:p>
-      <w:bookmarkStart w:id="0" w:name="_GoBack"/>
-      <w:bookmarkEnd w:id="0"/>
-    </w:p>
+    <w:p/>
     <w:p>
       <w:pPr>
         <w:rPr>

</xml_diff>

<commit_message>
Added District on phone contact UI
</commit_message>
<xml_diff>
--- a/vpproject/Tasks.docx
+++ b/vpproject/Tasks.docx
@@ -3382,31 +3382,125 @@
                 <w:lang w:val="en-GB"/>
               </w:rPr>
             </w:pPr>
-            <w:proofErr w:type="spellStart"/>
-            <w:r>
-              <w:rPr>
-                <w:color w:val="000000" w:themeColor="text1"/>
-                <w:lang w:val="en-GB"/>
-              </w:rPr>
-              <w:t>Inialize</w:t>
-            </w:r>
-            <w:proofErr w:type="spellEnd"/>
-            <w:r>
-              <w:rPr>
-                <w:color w:val="000000" w:themeColor="text1"/>
-                <w:lang w:val="en-GB"/>
-              </w:rPr>
-              <w:t xml:space="preserve"> patient level entry screen to at least</w:t>
+            <w:r>
+              <w:rPr>
+                <w:color w:val="000000" w:themeColor="text1"/>
+                <w:lang w:val="en-GB"/>
+              </w:rPr>
+              <w:t>Ini</w:t>
+            </w:r>
+            <w:r>
+              <w:rPr>
+                <w:color w:val="000000" w:themeColor="text1"/>
+                <w:lang w:val="en-GB"/>
+              </w:rPr>
+              <w:t>ti</w:t>
+            </w:r>
+            <w:r>
+              <w:rPr>
+                <w:color w:val="000000" w:themeColor="text1"/>
+                <w:lang w:val="en-GB"/>
+              </w:rPr>
+              <w:t>alize patient level entry screen to at least 5 rows</w:t>
+            </w:r>
+          </w:p>
+        </w:tc>
+        <w:tc>
+          <w:tcPr>
+            <w:tcW w:w="2346" w:type="pct"/>
+          </w:tcPr>
+          <w:p>
+            <w:pPr>
+              <w:rPr>
+                <w:lang w:val="en-GB"/>
+              </w:rPr>
+            </w:pPr>
+            <w:r>
+              <w:rPr>
+                <w:lang w:val="en-GB"/>
+              </w:rPr>
+              <w:t>NB &amp; PA</w:t>
+            </w:r>
+          </w:p>
+          <w:p>
+            <w:pPr>
+              <w:rPr>
+                <w:lang w:val="en-GB"/>
+              </w:rPr>
+            </w:pPr>
+            <w:r>
+              <w:rPr>
+                <w:color w:val="FF0000"/>
+                <w:lang w:val="en-GB"/>
+              </w:rPr>
+              <w:t>Pending</w:t>
+            </w:r>
+          </w:p>
+        </w:tc>
+      </w:tr>
+      <w:tr>
+        <w:tc>
+          <w:tcPr>
+            <w:tcW w:w="278" w:type="pct"/>
+          </w:tcPr>
+          <w:p>
+            <w:pPr>
+              <w:rPr>
+                <w:lang w:val="en-GB"/>
+              </w:rPr>
+            </w:pPr>
+            <w:r>
+              <w:rPr>
+                <w:lang w:val="en-GB"/>
+              </w:rPr>
+              <w:t>23</w:t>
+            </w:r>
+          </w:p>
+        </w:tc>
+        <w:tc>
+          <w:tcPr>
+            <w:tcW w:w="2376" w:type="pct"/>
+          </w:tcPr>
+          <w:p>
+            <w:pPr>
+              <w:jc w:val="both"/>
+              <w:rPr>
+                <w:color w:val="000000" w:themeColor="text1"/>
+                <w:lang w:val="en-GB"/>
+              </w:rPr>
+            </w:pPr>
+            <w:r>
+              <w:rPr>
+                <w:color w:val="000000" w:themeColor="text1"/>
+                <w:lang w:val="en-GB"/>
+              </w:rPr>
+              <w:t xml:space="preserve">Sender feedback </w:t>
+            </w:r>
+            <w:r>
+              <w:rPr>
+                <w:color w:val="000000" w:themeColor="text1"/>
+                <w:lang w:val="en-GB"/>
+              </w:rPr>
+              <w:t>in case</w:t>
+            </w:r>
+            <w:r>
+              <w:rPr>
+                <w:color w:val="000000" w:themeColor="text1"/>
+                <w:lang w:val="en-GB"/>
+              </w:rPr>
+              <w:t xml:space="preserve"> of wrong format</w:t>
             </w:r>
             <w:bookmarkStart w:id="0" w:name="_GoBack"/>
             <w:bookmarkEnd w:id="0"/>
-            <w:r>
-              <w:rPr>
-                <w:color w:val="000000" w:themeColor="text1"/>
-                <w:lang w:val="en-GB"/>
-              </w:rPr>
-              <w:t xml:space="preserve"> 5 rows</w:t>
-            </w:r>
+          </w:p>
+          <w:p>
+            <w:pPr>
+              <w:jc w:val="both"/>
+              <w:rPr>
+                <w:color w:val="000000" w:themeColor="text1"/>
+                <w:lang w:val="en-GB"/>
+              </w:rPr>
+            </w:pPr>
           </w:p>
         </w:tc>
         <w:tc>
@@ -3419,26 +3513,59 @@
                 <w:lang w:val="en-GB"/>
               </w:rPr>
             </w:pPr>
-            <w:r>
-              <w:rPr>
-                <w:lang w:val="en-GB"/>
-              </w:rPr>
-              <w:t>NB &amp; PA</w:t>
-            </w:r>
-          </w:p>
-          <w:p>
-            <w:pPr>
-              <w:rPr>
-                <w:lang w:val="en-GB"/>
-              </w:rPr>
-            </w:pPr>
-            <w:r>
-              <w:rPr>
-                <w:color w:val="FF0000"/>
-                <w:lang w:val="en-GB"/>
-              </w:rPr>
-              <w:t>Pending</w:t>
-            </w:r>
+          </w:p>
+        </w:tc>
+      </w:tr>
+      <w:tr>
+        <w:tc>
+          <w:tcPr>
+            <w:tcW w:w="278" w:type="pct"/>
+          </w:tcPr>
+          <w:p>
+            <w:pPr>
+              <w:rPr>
+                <w:lang w:val="en-GB"/>
+              </w:rPr>
+            </w:pPr>
+            <w:r>
+              <w:rPr>
+                <w:lang w:val="en-GB"/>
+              </w:rPr>
+              <w:t>24</w:t>
+            </w:r>
+          </w:p>
+        </w:tc>
+        <w:tc>
+          <w:tcPr>
+            <w:tcW w:w="2376" w:type="pct"/>
+          </w:tcPr>
+          <w:p>
+            <w:pPr>
+              <w:jc w:val="both"/>
+              <w:rPr>
+                <w:color w:val="000000" w:themeColor="text1"/>
+                <w:lang w:val="en-GB"/>
+              </w:rPr>
+            </w:pPr>
+            <w:r>
+              <w:rPr>
+                <w:color w:val="000000" w:themeColor="text1"/>
+                <w:lang w:val="en-GB"/>
+              </w:rPr>
+              <w:t>Downloaded excel template has page breaks,</w:t>
+            </w:r>
+          </w:p>
+        </w:tc>
+        <w:tc>
+          <w:tcPr>
+            <w:tcW w:w="2346" w:type="pct"/>
+          </w:tcPr>
+          <w:p>
+            <w:pPr>
+              <w:rPr>
+                <w:lang w:val="en-GB"/>
+              </w:rPr>
+            </w:pPr>
           </w:p>
         </w:tc>
       </w:tr>

</xml_diff>